<commit_message>
Update ACDC methods template document
Revised the ACDC_Methods_Templates_DEL_v3.docx file with new changes. Details of the updates are in the document's revision history.

Names the concepts Semantic Transformation Concepts
</commit_message>
<xml_diff>
--- a/documents/ACDC_Methods_Templates_DEL_v3.docx
+++ b/documents/ACDC_Methods_Templates_DEL_v3.docx
@@ -95,7 +95,13 @@
         </w:numPr>
       </w:pPr>
       <w:r>
-        <w:t>Templates: Clinical patterns that bind Transformation Elements to Methods (Section 3)</w:t>
+        <w:t xml:space="preserve">Templates: Clinical patterns that bind Transformation </w:t>
+      </w:r>
+      <w:r>
+        <w:t>Concept</w:t>
+      </w:r>
+      <w:r>
+        <w:t>s to Methods (Section 3)</w:t>
       </w:r>
     </w:p>
     <w:p>
@@ -167,12 +173,6 @@
         <w:gridCol w:w="3490"/>
       </w:tblGrid>
       <w:tr>
-        <w:tblPrEx>
-          <w:tblCellMar>
-            <w:top w:w="0" w:type="dxa"/>
-            <w:bottom w:w="0" w:type="dxa"/>
-          </w:tblCellMar>
-        </w:tblPrEx>
         <w:tc>
           <w:tcPr>
             <w:tcW w:w="1800" w:type="dxa"/>
@@ -262,12 +262,6 @@
         </w:tc>
       </w:tr>
       <w:tr>
-        <w:tblPrEx>
-          <w:tblCellMar>
-            <w:top w:w="0" w:type="dxa"/>
-            <w:bottom w:w="0" w:type="dxa"/>
-          </w:tblCellMar>
-        </w:tblPrEx>
         <w:tc>
           <w:tcPr>
             <w:tcW w:w="1800" w:type="dxa"/>
@@ -348,12 +342,6 @@
         </w:tc>
       </w:tr>
       <w:tr>
-        <w:tblPrEx>
-          <w:tblCellMar>
-            <w:top w:w="0" w:type="dxa"/>
-            <w:bottom w:w="0" w:type="dxa"/>
-          </w:tblCellMar>
-        </w:tblPrEx>
         <w:tc>
           <w:tcPr>
             <w:tcW w:w="1800" w:type="dxa"/>
@@ -434,12 +422,6 @@
         </w:tc>
       </w:tr>
       <w:tr>
-        <w:tblPrEx>
-          <w:tblCellMar>
-            <w:top w:w="0" w:type="dxa"/>
-            <w:bottom w:w="0" w:type="dxa"/>
-          </w:tblCellMar>
-        </w:tblPrEx>
         <w:tc>
           <w:tcPr>
             <w:tcW w:w="1800" w:type="dxa"/>
@@ -558,7 +540,13 @@
         </w:numPr>
       </w:pPr>
       <w:r>
-        <w:t>Templates bind Transformation Elements to method roles (clinical intent)</w:t>
+        <w:t xml:space="preserve">Templates bind Transformation </w:t>
+      </w:r>
+      <w:r>
+        <w:t>Concept</w:t>
+      </w:r>
+      <w:r>
+        <w:t>s to method roles (clinical intent)</w:t>
       </w:r>
     </w:p>
     <w:p>
@@ -578,7 +566,13 @@
         <w:spacing w:after="120"/>
       </w:pPr>
       <w:r>
-        <w:t>Both derivation and analysis follow the same pattern: a Method defines the operation with named roles, a Template binds Transformation Elements to those roles for a clinical purpose, and Implementation binds to physical variables and generates executable code.</w:t>
+        <w:t xml:space="preserve">Both derivation and analysis follow the same pattern: a Method defines the operation with named roles, a Template binds Transformation </w:t>
+      </w:r>
+      <w:r>
+        <w:t>Concept</w:t>
+      </w:r>
+      <w:r>
+        <w:t>s to those roles for a clinical purpose, and Implementation binds to physical variables and generates executable code.</w:t>
       </w:r>
     </w:p>
     <w:p>
@@ -633,12 +627,6 @@
         <w:gridCol w:w="7358"/>
       </w:tblGrid>
       <w:tr>
-        <w:tblPrEx>
-          <w:tblCellMar>
-            <w:top w:w="0" w:type="dxa"/>
-            <w:bottom w:w="0" w:type="dxa"/>
-          </w:tblCellMar>
-        </w:tblPrEx>
         <w:tc>
           <w:tcPr>
             <w:tcW w:w="2000" w:type="dxa"/>
@@ -699,12 +687,6 @@
         </w:tc>
       </w:tr>
       <w:tr>
-        <w:tblPrEx>
-          <w:tblCellMar>
-            <w:top w:w="0" w:type="dxa"/>
-            <w:bottom w:w="0" w:type="dxa"/>
-          </w:tblCellMar>
-        </w:tblPrEx>
         <w:tc>
           <w:tcPr>
             <w:tcW w:w="2000" w:type="dxa"/>
@@ -759,12 +741,6 @@
         </w:tc>
       </w:tr>
       <w:tr>
-        <w:tblPrEx>
-          <w:tblCellMar>
-            <w:top w:w="0" w:type="dxa"/>
-            <w:bottom w:w="0" w:type="dxa"/>
-          </w:tblCellMar>
-        </w:tblPrEx>
         <w:tc>
           <w:tcPr>
             <w:tcW w:w="2000" w:type="dxa"/>
@@ -819,12 +795,6 @@
         </w:tc>
       </w:tr>
       <w:tr>
-        <w:tblPrEx>
-          <w:tblCellMar>
-            <w:top w:w="0" w:type="dxa"/>
-            <w:bottom w:w="0" w:type="dxa"/>
-          </w:tblCellMar>
-        </w:tblPrEx>
         <w:tc>
           <w:tcPr>
             <w:tcW w:w="2000" w:type="dxa"/>
@@ -879,12 +849,6 @@
         </w:tc>
       </w:tr>
       <w:tr>
-        <w:tblPrEx>
-          <w:tblCellMar>
-            <w:top w:w="0" w:type="dxa"/>
-            <w:bottom w:w="0" w:type="dxa"/>
-          </w:tblCellMar>
-        </w:tblPrEx>
         <w:tc>
           <w:tcPr>
             <w:tcW w:w="2000" w:type="dxa"/>
@@ -939,12 +903,6 @@
         </w:tc>
       </w:tr>
       <w:tr>
-        <w:tblPrEx>
-          <w:tblCellMar>
-            <w:top w:w="0" w:type="dxa"/>
-            <w:bottom w:w="0" w:type="dxa"/>
-          </w:tblCellMar>
-        </w:tblPrEx>
         <w:tc>
           <w:tcPr>
             <w:tcW w:w="2000" w:type="dxa"/>
@@ -999,12 +957,6 @@
         </w:tc>
       </w:tr>
       <w:tr>
-        <w:tblPrEx>
-          <w:tblCellMar>
-            <w:top w:w="0" w:type="dxa"/>
-            <w:bottom w:w="0" w:type="dxa"/>
-          </w:tblCellMar>
-        </w:tblPrEx>
         <w:tc>
           <w:tcPr>
             <w:tcW w:w="2000" w:type="dxa"/>
@@ -1059,12 +1011,6 @@
         </w:tc>
       </w:tr>
       <w:tr>
-        <w:tblPrEx>
-          <w:tblCellMar>
-            <w:top w:w="0" w:type="dxa"/>
-            <w:bottom w:w="0" w:type="dxa"/>
-          </w:tblCellMar>
-        </w:tblPrEx>
         <w:tc>
           <w:tcPr>
             <w:tcW w:w="2000" w:type="dxa"/>
@@ -1119,12 +1065,6 @@
         </w:tc>
       </w:tr>
       <w:tr>
-        <w:tblPrEx>
-          <w:tblCellMar>
-            <w:top w:w="0" w:type="dxa"/>
-            <w:bottom w:w="0" w:type="dxa"/>
-          </w:tblCellMar>
-        </w:tblPrEx>
         <w:tc>
           <w:tcPr>
             <w:tcW w:w="2000" w:type="dxa"/>
@@ -1228,12 +1168,6 @@
         <w:gridCol w:w="2452"/>
       </w:tblGrid>
       <w:tr>
-        <w:tblPrEx>
-          <w:tblCellMar>
-            <w:top w:w="0" w:type="dxa"/>
-            <w:bottom w:w="0" w:type="dxa"/>
-          </w:tblCellMar>
-        </w:tblPrEx>
         <w:tc>
           <w:tcPr>
             <w:tcW w:w="1600" w:type="dxa"/>
@@ -1352,12 +1286,6 @@
         </w:tc>
       </w:tr>
       <w:tr>
-        <w:tblPrEx>
-          <w:tblCellMar>
-            <w:top w:w="0" w:type="dxa"/>
-            <w:bottom w:w="0" w:type="dxa"/>
-          </w:tblCellMar>
-        </w:tblPrEx>
         <w:tc>
           <w:tcPr>
             <w:tcW w:w="1600" w:type="dxa"/>
@@ -1482,12 +1410,6 @@
         </w:tc>
       </w:tr>
       <w:tr>
-        <w:tblPrEx>
-          <w:tblCellMar>
-            <w:top w:w="0" w:type="dxa"/>
-            <w:bottom w:w="0" w:type="dxa"/>
-          </w:tblCellMar>
-        </w:tblPrEx>
         <w:tc>
           <w:tcPr>
             <w:tcW w:w="1600" w:type="dxa"/>
@@ -1612,12 +1534,6 @@
         </w:tc>
       </w:tr>
       <w:tr>
-        <w:tblPrEx>
-          <w:tblCellMar>
-            <w:top w:w="0" w:type="dxa"/>
-            <w:bottom w:w="0" w:type="dxa"/>
-          </w:tblCellMar>
-        </w:tblPrEx>
         <w:tc>
           <w:tcPr>
             <w:tcW w:w="1600" w:type="dxa"/>
@@ -1742,12 +1658,6 @@
         </w:tc>
       </w:tr>
       <w:tr>
-        <w:tblPrEx>
-          <w:tblCellMar>
-            <w:top w:w="0" w:type="dxa"/>
-            <w:bottom w:w="0" w:type="dxa"/>
-          </w:tblCellMar>
-        </w:tblPrEx>
         <w:tc>
           <w:tcPr>
             <w:tcW w:w="1600" w:type="dxa"/>
@@ -1881,12 +1791,6 @@
         </w:tc>
       </w:tr>
       <w:tr>
-        <w:tblPrEx>
-          <w:tblCellMar>
-            <w:top w:w="0" w:type="dxa"/>
-            <w:bottom w:w="0" w:type="dxa"/>
-          </w:tblCellMar>
-        </w:tblPrEx>
         <w:tc>
           <w:tcPr>
             <w:tcW w:w="1600" w:type="dxa"/>
@@ -2029,12 +1933,6 @@
         </w:tc>
       </w:tr>
       <w:tr>
-        <w:tblPrEx>
-          <w:tblCellMar>
-            <w:top w:w="0" w:type="dxa"/>
-            <w:bottom w:w="0" w:type="dxa"/>
-          </w:tblCellMar>
-        </w:tblPrEx>
         <w:tc>
           <w:tcPr>
             <w:tcW w:w="1600" w:type="dxa"/>
@@ -2168,12 +2066,6 @@
         </w:tc>
       </w:tr>
       <w:tr>
-        <w:tblPrEx>
-          <w:tblCellMar>
-            <w:top w:w="0" w:type="dxa"/>
-            <w:bottom w:w="0" w:type="dxa"/>
-          </w:tblCellMar>
-        </w:tblPrEx>
         <w:tc>
           <w:tcPr>
             <w:tcW w:w="1600" w:type="dxa"/>
@@ -2317,12 +2209,6 @@
         </w:tc>
       </w:tr>
       <w:tr>
-        <w:tblPrEx>
-          <w:tblCellMar>
-            <w:top w:w="0" w:type="dxa"/>
-            <w:bottom w:w="0" w:type="dxa"/>
-          </w:tblCellMar>
-        </w:tblPrEx>
         <w:tc>
           <w:tcPr>
             <w:tcW w:w="1600" w:type="dxa"/>
@@ -2447,12 +2333,6 @@
         </w:tc>
       </w:tr>
       <w:tr>
-        <w:tblPrEx>
-          <w:tblCellMar>
-            <w:top w:w="0" w:type="dxa"/>
-            <w:bottom w:w="0" w:type="dxa"/>
-          </w:tblCellMar>
-        </w:tblPrEx>
         <w:tc>
           <w:tcPr>
             <w:tcW w:w="1600" w:type="dxa"/>
@@ -2662,12 +2542,6 @@
         <w:gridCol w:w="6964"/>
       </w:tblGrid>
       <w:tr>
-        <w:tblPrEx>
-          <w:tblCellMar>
-            <w:top w:w="0" w:type="dxa"/>
-            <w:bottom w:w="0" w:type="dxa"/>
-          </w:tblCellMar>
-        </w:tblPrEx>
         <w:tc>
           <w:tcPr>
             <w:tcW w:w="2400" w:type="dxa"/>
@@ -2725,12 +2599,6 @@
         </w:tc>
       </w:tr>
       <w:tr>
-        <w:tblPrEx>
-          <w:tblCellMar>
-            <w:top w:w="0" w:type="dxa"/>
-            <w:bottom w:w="0" w:type="dxa"/>
-          </w:tblCellMar>
-        </w:tblPrEx>
         <w:tc>
           <w:tcPr>
             <w:tcW w:w="2400" w:type="dxa"/>
@@ -2788,12 +2656,6 @@
         </w:tc>
       </w:tr>
       <w:tr>
-        <w:tblPrEx>
-          <w:tblCellMar>
-            <w:top w:w="0" w:type="dxa"/>
-            <w:bottom w:w="0" w:type="dxa"/>
-          </w:tblCellMar>
-        </w:tblPrEx>
         <w:tc>
           <w:tcPr>
             <w:tcW w:w="2400" w:type="dxa"/>
@@ -2851,12 +2713,6 @@
         </w:tc>
       </w:tr>
       <w:tr>
-        <w:tblPrEx>
-          <w:tblCellMar>
-            <w:top w:w="0" w:type="dxa"/>
-            <w:bottom w:w="0" w:type="dxa"/>
-          </w:tblCellMar>
-        </w:tblPrEx>
         <w:tc>
           <w:tcPr>
             <w:tcW w:w="2400" w:type="dxa"/>
@@ -2943,12 +2799,6 @@
         <w:gridCol w:w="2985"/>
       </w:tblGrid>
       <w:tr>
-        <w:tblPrEx>
-          <w:tblCellMar>
-            <w:top w:w="0" w:type="dxa"/>
-            <w:bottom w:w="0" w:type="dxa"/>
-          </w:tblCellMar>
-        </w:tblPrEx>
         <w:tc>
           <w:tcPr>
             <w:tcW w:w="2400" w:type="dxa"/>
@@ -3067,12 +2917,6 @@
         </w:tc>
       </w:tr>
       <w:tr>
-        <w:tblPrEx>
-          <w:tblCellMar>
-            <w:top w:w="0" w:type="dxa"/>
-            <w:bottom w:w="0" w:type="dxa"/>
-          </w:tblCellMar>
-        </w:tblPrEx>
         <w:tc>
           <w:tcPr>
             <w:tcW w:w="2400" w:type="dxa"/>
@@ -3179,12 +3023,6 @@
         </w:tc>
       </w:tr>
       <w:tr>
-        <w:tblPrEx>
-          <w:tblCellMar>
-            <w:top w:w="0" w:type="dxa"/>
-            <w:bottom w:w="0" w:type="dxa"/>
-          </w:tblCellMar>
-        </w:tblPrEx>
         <w:tc>
           <w:tcPr>
             <w:tcW w:w="2400" w:type="dxa"/>
@@ -3291,12 +3129,6 @@
         </w:tc>
       </w:tr>
       <w:tr>
-        <w:tblPrEx>
-          <w:tblCellMar>
-            <w:top w:w="0" w:type="dxa"/>
-            <w:bottom w:w="0" w:type="dxa"/>
-          </w:tblCellMar>
-        </w:tblPrEx>
         <w:tc>
           <w:tcPr>
             <w:tcW w:w="2400" w:type="dxa"/>
@@ -3403,12 +3235,6 @@
         </w:tc>
       </w:tr>
       <w:tr>
-        <w:tblPrEx>
-          <w:tblCellMar>
-            <w:top w:w="0" w:type="dxa"/>
-            <w:bottom w:w="0" w:type="dxa"/>
-          </w:tblCellMar>
-        </w:tblPrEx>
         <w:tc>
           <w:tcPr>
             <w:tcW w:w="2400" w:type="dxa"/>
@@ -3542,12 +3368,6 @@
         <w:gridCol w:w="6365"/>
       </w:tblGrid>
       <w:tr>
-        <w:tblPrEx>
-          <w:tblCellMar>
-            <w:top w:w="0" w:type="dxa"/>
-            <w:bottom w:w="0" w:type="dxa"/>
-          </w:tblCellMar>
-        </w:tblPrEx>
         <w:tc>
           <w:tcPr>
             <w:tcW w:w="3000" w:type="dxa"/>
@@ -3608,12 +3428,6 @@
         </w:tc>
       </w:tr>
       <w:tr>
-        <w:tblPrEx>
-          <w:tblCellMar>
-            <w:top w:w="0" w:type="dxa"/>
-            <w:bottom w:w="0" w:type="dxa"/>
-          </w:tblCellMar>
-        </w:tblPrEx>
         <w:tc>
           <w:tcPr>
             <w:tcW w:w="3000" w:type="dxa"/>
@@ -3668,12 +3482,6 @@
         </w:tc>
       </w:tr>
       <w:tr>
-        <w:tblPrEx>
-          <w:tblCellMar>
-            <w:top w:w="0" w:type="dxa"/>
-            <w:bottom w:w="0" w:type="dxa"/>
-          </w:tblCellMar>
-        </w:tblPrEx>
         <w:tc>
           <w:tcPr>
             <w:tcW w:w="3000" w:type="dxa"/>
@@ -3728,12 +3536,6 @@
         </w:tc>
       </w:tr>
       <w:tr>
-        <w:tblPrEx>
-          <w:tblCellMar>
-            <w:top w:w="0" w:type="dxa"/>
-            <w:bottom w:w="0" w:type="dxa"/>
-          </w:tblCellMar>
-        </w:tblPrEx>
         <w:tc>
           <w:tcPr>
             <w:tcW w:w="3000" w:type="dxa"/>
@@ -3788,12 +3590,6 @@
         </w:tc>
       </w:tr>
       <w:tr>
-        <w:tblPrEx>
-          <w:tblCellMar>
-            <w:top w:w="0" w:type="dxa"/>
-            <w:bottom w:w="0" w:type="dxa"/>
-          </w:tblCellMar>
-        </w:tblPrEx>
         <w:tc>
           <w:tcPr>
             <w:tcW w:w="3000" w:type="dxa"/>
@@ -3848,12 +3644,6 @@
         </w:tc>
       </w:tr>
       <w:tr>
-        <w:tblPrEx>
-          <w:tblCellMar>
-            <w:top w:w="0" w:type="dxa"/>
-            <w:bottom w:w="0" w:type="dxa"/>
-          </w:tblCellMar>
-        </w:tblPrEx>
         <w:tc>
           <w:tcPr>
             <w:tcW w:w="3000" w:type="dxa"/>
@@ -3955,12 +3745,6 @@
         <w:gridCol w:w="6964"/>
       </w:tblGrid>
       <w:tr>
-        <w:tblPrEx>
-          <w:tblCellMar>
-            <w:top w:w="0" w:type="dxa"/>
-            <w:bottom w:w="0" w:type="dxa"/>
-          </w:tblCellMar>
-        </w:tblPrEx>
         <w:tc>
           <w:tcPr>
             <w:tcW w:w="2400" w:type="dxa"/>
@@ -4018,12 +3802,6 @@
         </w:tc>
       </w:tr>
       <w:tr>
-        <w:tblPrEx>
-          <w:tblCellMar>
-            <w:top w:w="0" w:type="dxa"/>
-            <w:bottom w:w="0" w:type="dxa"/>
-          </w:tblCellMar>
-        </w:tblPrEx>
         <w:tc>
           <w:tcPr>
             <w:tcW w:w="2400" w:type="dxa"/>
@@ -4081,12 +3859,6 @@
         </w:tc>
       </w:tr>
       <w:tr>
-        <w:tblPrEx>
-          <w:tblCellMar>
-            <w:top w:w="0" w:type="dxa"/>
-            <w:bottom w:w="0" w:type="dxa"/>
-          </w:tblCellMar>
-        </w:tblPrEx>
         <w:tc>
           <w:tcPr>
             <w:tcW w:w="2400" w:type="dxa"/>
@@ -4144,12 +3916,6 @@
         </w:tc>
       </w:tr>
       <w:tr>
-        <w:tblPrEx>
-          <w:tblCellMar>
-            <w:top w:w="0" w:type="dxa"/>
-            <w:bottom w:w="0" w:type="dxa"/>
-          </w:tblCellMar>
-        </w:tblPrEx>
         <w:tc>
           <w:tcPr>
             <w:tcW w:w="2400" w:type="dxa"/>
@@ -4236,12 +4002,6 @@
         <w:gridCol w:w="2986"/>
       </w:tblGrid>
       <w:tr>
-        <w:tblPrEx>
-          <w:tblCellMar>
-            <w:top w:w="0" w:type="dxa"/>
-            <w:bottom w:w="0" w:type="dxa"/>
-          </w:tblCellMar>
-        </w:tblPrEx>
         <w:tc>
           <w:tcPr>
             <w:tcW w:w="2400" w:type="dxa"/>
@@ -4360,12 +4120,6 @@
         </w:tc>
       </w:tr>
       <w:tr>
-        <w:tblPrEx>
-          <w:tblCellMar>
-            <w:top w:w="0" w:type="dxa"/>
-            <w:bottom w:w="0" w:type="dxa"/>
-          </w:tblCellMar>
-        </w:tblPrEx>
         <w:tc>
           <w:tcPr>
             <w:tcW w:w="2400" w:type="dxa"/>
@@ -4472,12 +4226,6 @@
         </w:tc>
       </w:tr>
       <w:tr>
-        <w:tblPrEx>
-          <w:tblCellMar>
-            <w:top w:w="0" w:type="dxa"/>
-            <w:bottom w:w="0" w:type="dxa"/>
-          </w:tblCellMar>
-        </w:tblPrEx>
         <w:tc>
           <w:tcPr>
             <w:tcW w:w="2400" w:type="dxa"/>
@@ -4631,12 +4379,6 @@
         <w:gridCol w:w="6964"/>
       </w:tblGrid>
       <w:tr>
-        <w:tblPrEx>
-          <w:tblCellMar>
-            <w:top w:w="0" w:type="dxa"/>
-            <w:bottom w:w="0" w:type="dxa"/>
-          </w:tblCellMar>
-        </w:tblPrEx>
         <w:tc>
           <w:tcPr>
             <w:tcW w:w="2400" w:type="dxa"/>
@@ -4694,12 +4436,6 @@
         </w:tc>
       </w:tr>
       <w:tr>
-        <w:tblPrEx>
-          <w:tblCellMar>
-            <w:top w:w="0" w:type="dxa"/>
-            <w:bottom w:w="0" w:type="dxa"/>
-          </w:tblCellMar>
-        </w:tblPrEx>
         <w:tc>
           <w:tcPr>
             <w:tcW w:w="2400" w:type="dxa"/>
@@ -4757,12 +4493,6 @@
         </w:tc>
       </w:tr>
       <w:tr>
-        <w:tblPrEx>
-          <w:tblCellMar>
-            <w:top w:w="0" w:type="dxa"/>
-            <w:bottom w:w="0" w:type="dxa"/>
-          </w:tblCellMar>
-        </w:tblPrEx>
         <w:tc>
           <w:tcPr>
             <w:tcW w:w="2400" w:type="dxa"/>
@@ -4849,12 +4579,6 @@
         <w:gridCol w:w="2988"/>
       </w:tblGrid>
       <w:tr>
-        <w:tblPrEx>
-          <w:tblCellMar>
-            <w:top w:w="0" w:type="dxa"/>
-            <w:bottom w:w="0" w:type="dxa"/>
-          </w:tblCellMar>
-        </w:tblPrEx>
         <w:tc>
           <w:tcPr>
             <w:tcW w:w="2400" w:type="dxa"/>
@@ -4973,12 +4697,6 @@
         </w:tc>
       </w:tr>
       <w:tr>
-        <w:tblPrEx>
-          <w:tblCellMar>
-            <w:top w:w="0" w:type="dxa"/>
-            <w:bottom w:w="0" w:type="dxa"/>
-          </w:tblCellMar>
-        </w:tblPrEx>
         <w:tc>
           <w:tcPr>
             <w:tcW w:w="2400" w:type="dxa"/>
@@ -5085,12 +4803,6 @@
         </w:tc>
       </w:tr>
       <w:tr>
-        <w:tblPrEx>
-          <w:tblCellMar>
-            <w:top w:w="0" w:type="dxa"/>
-            <w:bottom w:w="0" w:type="dxa"/>
-          </w:tblCellMar>
-        </w:tblPrEx>
         <w:tc>
           <w:tcPr>
             <w:tcW w:w="2400" w:type="dxa"/>
@@ -5197,12 +4909,6 @@
         </w:tc>
       </w:tr>
       <w:tr>
-        <w:tblPrEx>
-          <w:tblCellMar>
-            <w:top w:w="0" w:type="dxa"/>
-            <w:bottom w:w="0" w:type="dxa"/>
-          </w:tblCellMar>
-        </w:tblPrEx>
         <w:tc>
           <w:tcPr>
             <w:tcW w:w="2400" w:type="dxa"/>
@@ -5336,12 +5042,6 @@
         <w:gridCol w:w="6365"/>
       </w:tblGrid>
       <w:tr>
-        <w:tblPrEx>
-          <w:tblCellMar>
-            <w:top w:w="0" w:type="dxa"/>
-            <w:bottom w:w="0" w:type="dxa"/>
-          </w:tblCellMar>
-        </w:tblPrEx>
         <w:tc>
           <w:tcPr>
             <w:tcW w:w="3000" w:type="dxa"/>
@@ -5402,12 +5102,6 @@
         </w:tc>
       </w:tr>
       <w:tr>
-        <w:tblPrEx>
-          <w:tblCellMar>
-            <w:top w:w="0" w:type="dxa"/>
-            <w:bottom w:w="0" w:type="dxa"/>
-          </w:tblCellMar>
-        </w:tblPrEx>
         <w:tc>
           <w:tcPr>
             <w:tcW w:w="3000" w:type="dxa"/>
@@ -5462,12 +5156,6 @@
         </w:tc>
       </w:tr>
       <w:tr>
-        <w:tblPrEx>
-          <w:tblCellMar>
-            <w:top w:w="0" w:type="dxa"/>
-            <w:bottom w:w="0" w:type="dxa"/>
-          </w:tblCellMar>
-        </w:tblPrEx>
         <w:tc>
           <w:tcPr>
             <w:tcW w:w="3000" w:type="dxa"/>
@@ -5522,12 +5210,6 @@
         </w:tc>
       </w:tr>
       <w:tr>
-        <w:tblPrEx>
-          <w:tblCellMar>
-            <w:top w:w="0" w:type="dxa"/>
-            <w:bottom w:w="0" w:type="dxa"/>
-          </w:tblCellMar>
-        </w:tblPrEx>
         <w:tc>
           <w:tcPr>
             <w:tcW w:w="3000" w:type="dxa"/>
@@ -5582,12 +5264,6 @@
         </w:tc>
       </w:tr>
       <w:tr>
-        <w:tblPrEx>
-          <w:tblCellMar>
-            <w:top w:w="0" w:type="dxa"/>
-            <w:bottom w:w="0" w:type="dxa"/>
-          </w:tblCellMar>
-        </w:tblPrEx>
         <w:tc>
           <w:tcPr>
             <w:tcW w:w="3000" w:type="dxa"/>
@@ -5642,12 +5318,6 @@
         </w:tc>
       </w:tr>
       <w:tr>
-        <w:tblPrEx>
-          <w:tblCellMar>
-            <w:top w:w="0" w:type="dxa"/>
-            <w:bottom w:w="0" w:type="dxa"/>
-          </w:tblCellMar>
-        </w:tblPrEx>
         <w:tc>
           <w:tcPr>
             <w:tcW w:w="3000" w:type="dxa"/>
@@ -5750,12 +5420,6 @@
         <w:gridCol w:w="6964"/>
       </w:tblGrid>
       <w:tr>
-        <w:tblPrEx>
-          <w:tblCellMar>
-            <w:top w:w="0" w:type="dxa"/>
-            <w:bottom w:w="0" w:type="dxa"/>
-          </w:tblCellMar>
-        </w:tblPrEx>
         <w:tc>
           <w:tcPr>
             <w:tcW w:w="2400" w:type="dxa"/>
@@ -5813,12 +5477,6 @@
         </w:tc>
       </w:tr>
       <w:tr>
-        <w:tblPrEx>
-          <w:tblCellMar>
-            <w:top w:w="0" w:type="dxa"/>
-            <w:bottom w:w="0" w:type="dxa"/>
-          </w:tblCellMar>
-        </w:tblPrEx>
         <w:tc>
           <w:tcPr>
             <w:tcW w:w="2400" w:type="dxa"/>
@@ -5876,12 +5534,6 @@
         </w:tc>
       </w:tr>
       <w:tr>
-        <w:tblPrEx>
-          <w:tblCellMar>
-            <w:top w:w="0" w:type="dxa"/>
-            <w:bottom w:w="0" w:type="dxa"/>
-          </w:tblCellMar>
-        </w:tblPrEx>
         <w:tc>
           <w:tcPr>
             <w:tcW w:w="2400" w:type="dxa"/>
@@ -5968,12 +5620,6 @@
         <w:gridCol w:w="2785"/>
       </w:tblGrid>
       <w:tr>
-        <w:tblPrEx>
-          <w:tblCellMar>
-            <w:top w:w="0" w:type="dxa"/>
-            <w:bottom w:w="0" w:type="dxa"/>
-          </w:tblCellMar>
-        </w:tblPrEx>
         <w:tc>
           <w:tcPr>
             <w:tcW w:w="2600" w:type="dxa"/>
@@ -6092,12 +5738,6 @@
         </w:tc>
       </w:tr>
       <w:tr>
-        <w:tblPrEx>
-          <w:tblCellMar>
-            <w:top w:w="0" w:type="dxa"/>
-            <w:bottom w:w="0" w:type="dxa"/>
-          </w:tblCellMar>
-        </w:tblPrEx>
         <w:tc>
           <w:tcPr>
             <w:tcW w:w="2600" w:type="dxa"/>
@@ -6204,12 +5844,6 @@
         </w:tc>
       </w:tr>
       <w:tr>
-        <w:tblPrEx>
-          <w:tblCellMar>
-            <w:top w:w="0" w:type="dxa"/>
-            <w:bottom w:w="0" w:type="dxa"/>
-          </w:tblCellMar>
-        </w:tblPrEx>
         <w:tc>
           <w:tcPr>
             <w:tcW w:w="2600" w:type="dxa"/>
@@ -6316,12 +5950,6 @@
         </w:tc>
       </w:tr>
       <w:tr>
-        <w:tblPrEx>
-          <w:tblCellMar>
-            <w:top w:w="0" w:type="dxa"/>
-            <w:bottom w:w="0" w:type="dxa"/>
-          </w:tblCellMar>
-        </w:tblPrEx>
         <w:tc>
           <w:tcPr>
             <w:tcW w:w="2600" w:type="dxa"/>
@@ -6428,12 +6056,6 @@
         </w:tc>
       </w:tr>
       <w:tr>
-        <w:tblPrEx>
-          <w:tblCellMar>
-            <w:top w:w="0" w:type="dxa"/>
-            <w:bottom w:w="0" w:type="dxa"/>
-          </w:tblCellMar>
-        </w:tblPrEx>
         <w:tc>
           <w:tcPr>
             <w:tcW w:w="2600" w:type="dxa"/>
@@ -6580,12 +6202,6 @@
         <w:gridCol w:w="4574"/>
       </w:tblGrid>
       <w:tr>
-        <w:tblPrEx>
-          <w:tblCellMar>
-            <w:top w:w="0" w:type="dxa"/>
-            <w:bottom w:w="0" w:type="dxa"/>
-          </w:tblCellMar>
-        </w:tblPrEx>
         <w:tc>
           <w:tcPr>
             <w:tcW w:w="1800" w:type="dxa"/>
@@ -6675,12 +6291,6 @@
         </w:tc>
       </w:tr>
       <w:tr>
-        <w:tblPrEx>
-          <w:tblCellMar>
-            <w:top w:w="0" w:type="dxa"/>
-            <w:bottom w:w="0" w:type="dxa"/>
-          </w:tblCellMar>
-        </w:tblPrEx>
         <w:tc>
           <w:tcPr>
             <w:tcW w:w="1800" w:type="dxa"/>
@@ -6761,12 +6371,6 @@
         </w:tc>
       </w:tr>
       <w:tr>
-        <w:tblPrEx>
-          <w:tblCellMar>
-            <w:top w:w="0" w:type="dxa"/>
-            <w:bottom w:w="0" w:type="dxa"/>
-          </w:tblCellMar>
-        </w:tblPrEx>
         <w:tc>
           <w:tcPr>
             <w:tcW w:w="1800" w:type="dxa"/>
@@ -6847,12 +6451,6 @@
         </w:tc>
       </w:tr>
       <w:tr>
-        <w:tblPrEx>
-          <w:tblCellMar>
-            <w:top w:w="0" w:type="dxa"/>
-            <w:bottom w:w="0" w:type="dxa"/>
-          </w:tblCellMar>
-        </w:tblPrEx>
         <w:tc>
           <w:tcPr>
             <w:tcW w:w="1800" w:type="dxa"/>
@@ -6933,12 +6531,6 @@
         </w:tc>
       </w:tr>
       <w:tr>
-        <w:tblPrEx>
-          <w:tblCellMar>
-            <w:top w:w="0" w:type="dxa"/>
-            <w:bottom w:w="0" w:type="dxa"/>
-          </w:tblCellMar>
-        </w:tblPrEx>
         <w:tc>
           <w:tcPr>
             <w:tcW w:w="1800" w:type="dxa"/>
@@ -7019,12 +6611,6 @@
         </w:tc>
       </w:tr>
       <w:tr>
-        <w:tblPrEx>
-          <w:tblCellMar>
-            <w:top w:w="0" w:type="dxa"/>
-            <w:bottom w:w="0" w:type="dxa"/>
-          </w:tblCellMar>
-        </w:tblPrEx>
         <w:tc>
           <w:tcPr>
             <w:tcW w:w="1800" w:type="dxa"/>
@@ -7105,12 +6691,6 @@
         </w:tc>
       </w:tr>
       <w:tr>
-        <w:tblPrEx>
-          <w:tblCellMar>
-            <w:top w:w="0" w:type="dxa"/>
-            <w:bottom w:w="0" w:type="dxa"/>
-          </w:tblCellMar>
-        </w:tblPrEx>
         <w:tc>
           <w:tcPr>
             <w:tcW w:w="1800" w:type="dxa"/>
@@ -7246,12 +6826,6 @@
         <w:gridCol w:w="6964"/>
       </w:tblGrid>
       <w:tr>
-        <w:tblPrEx>
-          <w:tblCellMar>
-            <w:top w:w="0" w:type="dxa"/>
-            <w:bottom w:w="0" w:type="dxa"/>
-          </w:tblCellMar>
-        </w:tblPrEx>
         <w:tc>
           <w:tcPr>
             <w:tcW w:w="2400" w:type="dxa"/>
@@ -7309,12 +6883,6 @@
         </w:tc>
       </w:tr>
       <w:tr>
-        <w:tblPrEx>
-          <w:tblCellMar>
-            <w:top w:w="0" w:type="dxa"/>
-            <w:bottom w:w="0" w:type="dxa"/>
-          </w:tblCellMar>
-        </w:tblPrEx>
         <w:tc>
           <w:tcPr>
             <w:tcW w:w="2400" w:type="dxa"/>
@@ -7401,12 +6969,6 @@
         <w:gridCol w:w="2986"/>
       </w:tblGrid>
       <w:tr>
-        <w:tblPrEx>
-          <w:tblCellMar>
-            <w:top w:w="0" w:type="dxa"/>
-            <w:bottom w:w="0" w:type="dxa"/>
-          </w:tblCellMar>
-        </w:tblPrEx>
         <w:tc>
           <w:tcPr>
             <w:tcW w:w="2400" w:type="dxa"/>
@@ -7525,12 +7087,6 @@
         </w:tc>
       </w:tr>
       <w:tr>
-        <w:tblPrEx>
-          <w:tblCellMar>
-            <w:top w:w="0" w:type="dxa"/>
-            <w:bottom w:w="0" w:type="dxa"/>
-          </w:tblCellMar>
-        </w:tblPrEx>
         <w:tc>
           <w:tcPr>
             <w:tcW w:w="2400" w:type="dxa"/>
@@ -7637,12 +7193,6 @@
         </w:tc>
       </w:tr>
       <w:tr>
-        <w:tblPrEx>
-          <w:tblCellMar>
-            <w:top w:w="0" w:type="dxa"/>
-            <w:bottom w:w="0" w:type="dxa"/>
-          </w:tblCellMar>
-        </w:tblPrEx>
         <w:tc>
           <w:tcPr>
             <w:tcW w:w="2400" w:type="dxa"/>
@@ -7817,12 +7367,6 @@
         <w:gridCol w:w="2984"/>
       </w:tblGrid>
       <w:tr>
-        <w:tblPrEx>
-          <w:tblCellMar>
-            <w:top w:w="0" w:type="dxa"/>
-            <w:bottom w:w="0" w:type="dxa"/>
-          </w:tblCellMar>
-        </w:tblPrEx>
         <w:tc>
           <w:tcPr>
             <w:tcW w:w="2400" w:type="dxa"/>
@@ -7941,12 +7485,6 @@
         </w:tc>
       </w:tr>
       <w:tr>
-        <w:tblPrEx>
-          <w:tblCellMar>
-            <w:top w:w="0" w:type="dxa"/>
-            <w:bottom w:w="0" w:type="dxa"/>
-          </w:tblCellMar>
-        </w:tblPrEx>
         <w:tc>
           <w:tcPr>
             <w:tcW w:w="2400" w:type="dxa"/>
@@ -8053,12 +7591,6 @@
         </w:tc>
       </w:tr>
       <w:tr>
-        <w:tblPrEx>
-          <w:tblCellMar>
-            <w:top w:w="0" w:type="dxa"/>
-            <w:bottom w:w="0" w:type="dxa"/>
-          </w:tblCellMar>
-        </w:tblPrEx>
         <w:tc>
           <w:tcPr>
             <w:tcW w:w="2400" w:type="dxa"/>
@@ -8192,12 +7724,6 @@
         <w:gridCol w:w="6365"/>
       </w:tblGrid>
       <w:tr>
-        <w:tblPrEx>
-          <w:tblCellMar>
-            <w:top w:w="0" w:type="dxa"/>
-            <w:bottom w:w="0" w:type="dxa"/>
-          </w:tblCellMar>
-        </w:tblPrEx>
         <w:tc>
           <w:tcPr>
             <w:tcW w:w="3000" w:type="dxa"/>
@@ -8258,12 +7784,6 @@
         </w:tc>
       </w:tr>
       <w:tr>
-        <w:tblPrEx>
-          <w:tblCellMar>
-            <w:top w:w="0" w:type="dxa"/>
-            <w:bottom w:w="0" w:type="dxa"/>
-          </w:tblCellMar>
-        </w:tblPrEx>
         <w:tc>
           <w:tcPr>
             <w:tcW w:w="3000" w:type="dxa"/>
@@ -8318,12 +7838,6 @@
         </w:tc>
       </w:tr>
       <w:tr>
-        <w:tblPrEx>
-          <w:tblCellMar>
-            <w:top w:w="0" w:type="dxa"/>
-            <w:bottom w:w="0" w:type="dxa"/>
-          </w:tblCellMar>
-        </w:tblPrEx>
         <w:tc>
           <w:tcPr>
             <w:tcW w:w="3000" w:type="dxa"/>
@@ -8378,12 +7892,6 @@
         </w:tc>
       </w:tr>
       <w:tr>
-        <w:tblPrEx>
-          <w:tblCellMar>
-            <w:top w:w="0" w:type="dxa"/>
-            <w:bottom w:w="0" w:type="dxa"/>
-          </w:tblCellMar>
-        </w:tblPrEx>
         <w:tc>
           <w:tcPr>
             <w:tcW w:w="3000" w:type="dxa"/>
@@ -8438,12 +7946,6 @@
         </w:tc>
       </w:tr>
       <w:tr>
-        <w:tblPrEx>
-          <w:tblCellMar>
-            <w:top w:w="0" w:type="dxa"/>
-            <w:bottom w:w="0" w:type="dxa"/>
-          </w:tblCellMar>
-        </w:tblPrEx>
         <w:tc>
           <w:tcPr>
             <w:tcW w:w="3000" w:type="dxa"/>
@@ -8549,12 +8051,6 @@
         <w:gridCol w:w="6965"/>
       </w:tblGrid>
       <w:tr>
-        <w:tblPrEx>
-          <w:tblCellMar>
-            <w:top w:w="0" w:type="dxa"/>
-            <w:bottom w:w="0" w:type="dxa"/>
-          </w:tblCellMar>
-        </w:tblPrEx>
         <w:tc>
           <w:tcPr>
             <w:tcW w:w="2400" w:type="dxa"/>
@@ -8641,12 +8137,6 @@
         <w:gridCol w:w="2988"/>
       </w:tblGrid>
       <w:tr>
-        <w:tblPrEx>
-          <w:tblCellMar>
-            <w:top w:w="0" w:type="dxa"/>
-            <w:bottom w:w="0" w:type="dxa"/>
-          </w:tblCellMar>
-        </w:tblPrEx>
         <w:tc>
           <w:tcPr>
             <w:tcW w:w="2400" w:type="dxa"/>
@@ -8765,12 +8255,6 @@
         </w:tc>
       </w:tr>
       <w:tr>
-        <w:tblPrEx>
-          <w:tblCellMar>
-            <w:top w:w="0" w:type="dxa"/>
-            <w:bottom w:w="0" w:type="dxa"/>
-          </w:tblCellMar>
-        </w:tblPrEx>
         <w:tc>
           <w:tcPr>
             <w:tcW w:w="2400" w:type="dxa"/>
@@ -8877,12 +8361,6 @@
         </w:tc>
       </w:tr>
       <w:tr>
-        <w:tblPrEx>
-          <w:tblCellMar>
-            <w:top w:w="0" w:type="dxa"/>
-            <w:bottom w:w="0" w:type="dxa"/>
-          </w:tblCellMar>
-        </w:tblPrEx>
         <w:tc>
           <w:tcPr>
             <w:tcW w:w="2400" w:type="dxa"/>
@@ -8989,12 +8467,6 @@
         </w:tc>
       </w:tr>
       <w:tr>
-        <w:tblPrEx>
-          <w:tblCellMar>
-            <w:top w:w="0" w:type="dxa"/>
-            <w:bottom w:w="0" w:type="dxa"/>
-          </w:tblCellMar>
-        </w:tblPrEx>
         <w:tc>
           <w:tcPr>
             <w:tcW w:w="2400" w:type="dxa"/>
@@ -9150,12 +8622,6 @@
         <w:gridCol w:w="2985"/>
       </w:tblGrid>
       <w:tr>
-        <w:tblPrEx>
-          <w:tblCellMar>
-            <w:top w:w="0" w:type="dxa"/>
-            <w:bottom w:w="0" w:type="dxa"/>
-          </w:tblCellMar>
-        </w:tblPrEx>
         <w:tc>
           <w:tcPr>
             <w:tcW w:w="2400" w:type="dxa"/>
@@ -9274,12 +8740,6 @@
         </w:tc>
       </w:tr>
       <w:tr>
-        <w:tblPrEx>
-          <w:tblCellMar>
-            <w:top w:w="0" w:type="dxa"/>
-            <w:bottom w:w="0" w:type="dxa"/>
-          </w:tblCellMar>
-        </w:tblPrEx>
         <w:tc>
           <w:tcPr>
             <w:tcW w:w="2400" w:type="dxa"/>
@@ -9386,12 +8846,6 @@
         </w:tc>
       </w:tr>
       <w:tr>
-        <w:tblPrEx>
-          <w:tblCellMar>
-            <w:top w:w="0" w:type="dxa"/>
-            <w:bottom w:w="0" w:type="dxa"/>
-          </w:tblCellMar>
-        </w:tblPrEx>
         <w:tc>
           <w:tcPr>
             <w:tcW w:w="2400" w:type="dxa"/>
@@ -9582,12 +9036,6 @@
         <w:gridCol w:w="6964"/>
       </w:tblGrid>
       <w:tr>
-        <w:tblPrEx>
-          <w:tblCellMar>
-            <w:top w:w="0" w:type="dxa"/>
-            <w:bottom w:w="0" w:type="dxa"/>
-          </w:tblCellMar>
-        </w:tblPrEx>
         <w:tc>
           <w:tcPr>
             <w:tcW w:w="2400" w:type="dxa"/>
@@ -9645,12 +9093,6 @@
         </w:tc>
       </w:tr>
       <w:tr>
-        <w:tblPrEx>
-          <w:tblCellMar>
-            <w:top w:w="0" w:type="dxa"/>
-            <w:bottom w:w="0" w:type="dxa"/>
-          </w:tblCellMar>
-        </w:tblPrEx>
         <w:tc>
           <w:tcPr>
             <w:tcW w:w="2400" w:type="dxa"/>
@@ -9708,12 +9150,6 @@
         </w:tc>
       </w:tr>
       <w:tr>
-        <w:tblPrEx>
-          <w:tblCellMar>
-            <w:top w:w="0" w:type="dxa"/>
-            <w:bottom w:w="0" w:type="dxa"/>
-          </w:tblCellMar>
-        </w:tblPrEx>
         <w:tc>
           <w:tcPr>
             <w:tcW w:w="2400" w:type="dxa"/>
@@ -9800,12 +9236,6 @@
         <w:gridCol w:w="2985"/>
       </w:tblGrid>
       <w:tr>
-        <w:tblPrEx>
-          <w:tblCellMar>
-            <w:top w:w="0" w:type="dxa"/>
-            <w:bottom w:w="0" w:type="dxa"/>
-          </w:tblCellMar>
-        </w:tblPrEx>
         <w:tc>
           <w:tcPr>
             <w:tcW w:w="2400" w:type="dxa"/>
@@ -9924,12 +9354,6 @@
         </w:tc>
       </w:tr>
       <w:tr>
-        <w:tblPrEx>
-          <w:tblCellMar>
-            <w:top w:w="0" w:type="dxa"/>
-            <w:bottom w:w="0" w:type="dxa"/>
-          </w:tblCellMar>
-        </w:tblPrEx>
         <w:tc>
           <w:tcPr>
             <w:tcW w:w="2400" w:type="dxa"/>
@@ -10036,12 +9460,6 @@
         </w:tc>
       </w:tr>
       <w:tr>
-        <w:tblPrEx>
-          <w:tblCellMar>
-            <w:top w:w="0" w:type="dxa"/>
-            <w:bottom w:w="0" w:type="dxa"/>
-          </w:tblCellMar>
-        </w:tblPrEx>
         <w:tc>
           <w:tcPr>
             <w:tcW w:w="2400" w:type="dxa"/>
@@ -10148,12 +9566,6 @@
         </w:tc>
       </w:tr>
       <w:tr>
-        <w:tblPrEx>
-          <w:tblCellMar>
-            <w:top w:w="0" w:type="dxa"/>
-            <w:bottom w:w="0" w:type="dxa"/>
-          </w:tblCellMar>
-        </w:tblPrEx>
         <w:tc>
           <w:tcPr>
             <w:tcW w:w="2400" w:type="dxa"/>
@@ -10287,12 +9699,6 @@
         <w:gridCol w:w="6366"/>
       </w:tblGrid>
       <w:tr>
-        <w:tblPrEx>
-          <w:tblCellMar>
-            <w:top w:w="0" w:type="dxa"/>
-            <w:bottom w:w="0" w:type="dxa"/>
-          </w:tblCellMar>
-        </w:tblPrEx>
         <w:tc>
           <w:tcPr>
             <w:tcW w:w="3000" w:type="dxa"/>
@@ -10353,12 +9759,6 @@
         </w:tc>
       </w:tr>
       <w:tr>
-        <w:tblPrEx>
-          <w:tblCellMar>
-            <w:top w:w="0" w:type="dxa"/>
-            <w:bottom w:w="0" w:type="dxa"/>
-          </w:tblCellMar>
-        </w:tblPrEx>
         <w:tc>
           <w:tcPr>
             <w:tcW w:w="3000" w:type="dxa"/>
@@ -10413,12 +9813,6 @@
         </w:tc>
       </w:tr>
       <w:tr>
-        <w:tblPrEx>
-          <w:tblCellMar>
-            <w:top w:w="0" w:type="dxa"/>
-            <w:bottom w:w="0" w:type="dxa"/>
-          </w:tblCellMar>
-        </w:tblPrEx>
         <w:tc>
           <w:tcPr>
             <w:tcW w:w="3000" w:type="dxa"/>
@@ -10473,12 +9867,6 @@
         </w:tc>
       </w:tr>
       <w:tr>
-        <w:tblPrEx>
-          <w:tblCellMar>
-            <w:top w:w="0" w:type="dxa"/>
-            <w:bottom w:w="0" w:type="dxa"/>
-          </w:tblCellMar>
-        </w:tblPrEx>
         <w:tc>
           <w:tcPr>
             <w:tcW w:w="3000" w:type="dxa"/>
@@ -10533,12 +9921,6 @@
         </w:tc>
       </w:tr>
       <w:tr>
-        <w:tblPrEx>
-          <w:tblCellMar>
-            <w:top w:w="0" w:type="dxa"/>
-            <w:bottom w:w="0" w:type="dxa"/>
-          </w:tblCellMar>
-        </w:tblPrEx>
         <w:tc>
           <w:tcPr>
             <w:tcW w:w="3000" w:type="dxa"/>
@@ -10593,12 +9975,6 @@
         </w:tc>
       </w:tr>
       <w:tr>
-        <w:tblPrEx>
-          <w:tblCellMar>
-            <w:top w:w="0" w:type="dxa"/>
-            <w:bottom w:w="0" w:type="dxa"/>
-          </w:tblCellMar>
-        </w:tblPrEx>
         <w:tc>
           <w:tcPr>
             <w:tcW w:w="3000" w:type="dxa"/>
@@ -10706,12 +10082,6 @@
         <w:gridCol w:w="2983"/>
       </w:tblGrid>
       <w:tr>
-        <w:tblPrEx>
-          <w:tblCellMar>
-            <w:top w:w="0" w:type="dxa"/>
-            <w:bottom w:w="0" w:type="dxa"/>
-          </w:tblCellMar>
-        </w:tblPrEx>
         <w:tc>
           <w:tcPr>
             <w:tcW w:w="2400" w:type="dxa"/>
@@ -10830,12 +10200,6 @@
         </w:tc>
       </w:tr>
       <w:tr>
-        <w:tblPrEx>
-          <w:tblCellMar>
-            <w:top w:w="0" w:type="dxa"/>
-            <w:bottom w:w="0" w:type="dxa"/>
-          </w:tblCellMar>
-        </w:tblPrEx>
         <w:tc>
           <w:tcPr>
             <w:tcW w:w="2400" w:type="dxa"/>
@@ -10942,12 +10306,6 @@
         </w:tc>
       </w:tr>
       <w:tr>
-        <w:tblPrEx>
-          <w:tblCellMar>
-            <w:top w:w="0" w:type="dxa"/>
-            <w:bottom w:w="0" w:type="dxa"/>
-          </w:tblCellMar>
-        </w:tblPrEx>
         <w:tc>
           <w:tcPr>
             <w:tcW w:w="2400" w:type="dxa"/>
@@ -11054,12 +10412,6 @@
         </w:tc>
       </w:tr>
       <w:tr>
-        <w:tblPrEx>
-          <w:tblCellMar>
-            <w:top w:w="0" w:type="dxa"/>
-            <w:bottom w:w="0" w:type="dxa"/>
-          </w:tblCellMar>
-        </w:tblPrEx>
         <w:tc>
           <w:tcPr>
             <w:tcW w:w="2400" w:type="dxa"/>
@@ -11235,7 +10587,13 @@
         <w:spacing w:after="120"/>
       </w:pPr>
       <w:r>
-        <w:t>A Template binds Transformation Elements to Method roles for a specific clinical purpose. Templates capture the 'why' - the clinical intent - while Methods capture the 'how'.</w:t>
+        <w:t xml:space="preserve">A Template binds Transformation </w:t>
+      </w:r>
+      <w:r>
+        <w:t>Concept</w:t>
+      </w:r>
+      <w:r>
+        <w:t>s to Method roles for a specific clinical purpose. Templates capture the 'why' - the clinical intent - while Methods capture the 'how'.</w:t>
       </w:r>
     </w:p>
     <w:p>
@@ -11268,12 +10626,6 @@
         <w:gridCol w:w="6965"/>
       </w:tblGrid>
       <w:tr>
-        <w:tblPrEx>
-          <w:tblCellMar>
-            <w:top w:w="0" w:type="dxa"/>
-            <w:bottom w:w="0" w:type="dxa"/>
-          </w:tblCellMar>
-        </w:tblPrEx>
         <w:tc>
           <w:tcPr>
             <w:tcW w:w="2400" w:type="dxa"/>
@@ -11334,12 +10686,6 @@
         </w:tc>
       </w:tr>
       <w:tr>
-        <w:tblPrEx>
-          <w:tblCellMar>
-            <w:top w:w="0" w:type="dxa"/>
-            <w:bottom w:w="0" w:type="dxa"/>
-          </w:tblCellMar>
-        </w:tblPrEx>
         <w:tc>
           <w:tcPr>
             <w:tcW w:w="2400" w:type="dxa"/>
@@ -11394,12 +10740,6 @@
         </w:tc>
       </w:tr>
       <w:tr>
-        <w:tblPrEx>
-          <w:tblCellMar>
-            <w:top w:w="0" w:type="dxa"/>
-            <w:bottom w:w="0" w:type="dxa"/>
-          </w:tblCellMar>
-        </w:tblPrEx>
         <w:tc>
           <w:tcPr>
             <w:tcW w:w="2400" w:type="dxa"/>
@@ -11454,12 +10794,6 @@
         </w:tc>
       </w:tr>
       <w:tr>
-        <w:tblPrEx>
-          <w:tblCellMar>
-            <w:top w:w="0" w:type="dxa"/>
-            <w:bottom w:w="0" w:type="dxa"/>
-          </w:tblCellMar>
-        </w:tblPrEx>
         <w:tc>
           <w:tcPr>
             <w:tcW w:w="2400" w:type="dxa"/>
@@ -11514,12 +10848,6 @@
         </w:tc>
       </w:tr>
       <w:tr>
-        <w:tblPrEx>
-          <w:tblCellMar>
-            <w:top w:w="0" w:type="dxa"/>
-            <w:bottom w:w="0" w:type="dxa"/>
-          </w:tblCellMar>
-        </w:tblPrEx>
         <w:tc>
           <w:tcPr>
             <w:tcW w:w="2400" w:type="dxa"/>
@@ -11574,12 +10902,6 @@
         </w:tc>
       </w:tr>
       <w:tr>
-        <w:tblPrEx>
-          <w:tblCellMar>
-            <w:top w:w="0" w:type="dxa"/>
-            <w:bottom w:w="0" w:type="dxa"/>
-          </w:tblCellMar>
-        </w:tblPrEx>
         <w:tc>
           <w:tcPr>
             <w:tcW w:w="2400" w:type="dxa"/>
@@ -11634,12 +10956,6 @@
         </w:tc>
       </w:tr>
       <w:tr>
-        <w:tblPrEx>
-          <w:tblCellMar>
-            <w:top w:w="0" w:type="dxa"/>
-            <w:bottom w:w="0" w:type="dxa"/>
-          </w:tblCellMar>
-        </w:tblPrEx>
         <w:tc>
           <w:tcPr>
             <w:tcW w:w="2400" w:type="dxa"/>
@@ -11688,7 +11004,21 @@
                 <w:sz w:val="20"/>
                 <w:szCs w:val="20"/>
               </w:rPr>
-              <w:t>Mapping of method roles to Transformation Elements</w:t>
+              <w:t xml:space="preserve">Mapping of method roles to Transformation </w:t>
+            </w:r>
+            <w:r>
+              <w:rPr>
+                <w:sz w:val="20"/>
+                <w:szCs w:val="20"/>
+              </w:rPr>
+              <w:t>Concept</w:t>
+            </w:r>
+            <w:r>
+              <w:rPr>
+                <w:sz w:val="20"/>
+                <w:szCs w:val="20"/>
+              </w:rPr>
+              <w:t>s</w:t>
             </w:r>
           </w:p>
         </w:tc>
@@ -11733,12 +11063,6 @@
         <w:gridCol w:w="6562"/>
       </w:tblGrid>
       <w:tr>
-        <w:tblPrEx>
-          <w:tblCellMar>
-            <w:top w:w="0" w:type="dxa"/>
-            <w:bottom w:w="0" w:type="dxa"/>
-          </w:tblCellMar>
-        </w:tblPrEx>
         <w:tc>
           <w:tcPr>
             <w:tcW w:w="2800" w:type="dxa"/>
@@ -11799,12 +11123,6 @@
         </w:tc>
       </w:tr>
       <w:tr>
-        <w:tblPrEx>
-          <w:tblCellMar>
-            <w:top w:w="0" w:type="dxa"/>
-            <w:bottom w:w="0" w:type="dxa"/>
-          </w:tblCellMar>
-        </w:tblPrEx>
         <w:tc>
           <w:tcPr>
             <w:tcW w:w="2800" w:type="dxa"/>
@@ -11827,7 +11145,14 @@
                 <w:sz w:val="20"/>
                 <w:szCs w:val="20"/>
               </w:rPr>
-              <w:t>transformation_element</w:t>
+              <w:t>transformation_</w:t>
+            </w:r>
+            <w:r>
+              <w:rPr>
+                <w:sz w:val="20"/>
+                <w:szCs w:val="20"/>
+              </w:rPr>
+              <w:t>concept</w:t>
             </w:r>
           </w:p>
         </w:tc>
@@ -11853,18 +11178,40 @@
                 <w:sz w:val="20"/>
                 <w:szCs w:val="20"/>
               </w:rPr>
-              <w:t>Name of the TE bound to this role (from CTM)</w:t>
+              <w:t xml:space="preserve">Name of the </w:t>
+            </w:r>
+            <w:r>
+              <w:rPr>
+                <w:sz w:val="20"/>
+                <w:szCs w:val="20"/>
+              </w:rPr>
+              <w:t>S</w:t>
+            </w:r>
+            <w:r>
+              <w:rPr>
+                <w:sz w:val="20"/>
+                <w:szCs w:val="20"/>
+              </w:rPr>
+              <w:t>T</w:t>
+            </w:r>
+            <w:r>
+              <w:rPr>
+                <w:sz w:val="20"/>
+                <w:szCs w:val="20"/>
+              </w:rPr>
+              <w:t>C</w:t>
+            </w:r>
+            <w:r>
+              <w:rPr>
+                <w:sz w:val="20"/>
+                <w:szCs w:val="20"/>
+              </w:rPr>
+              <w:t xml:space="preserve"> bound to this role (from CTM)</w:t>
             </w:r>
           </w:p>
         </w:tc>
       </w:tr>
       <w:tr>
-        <w:tblPrEx>
-          <w:tblCellMar>
-            <w:top w:w="0" w:type="dxa"/>
-            <w:bottom w:w="0" w:type="dxa"/>
-          </w:tblCellMar>
-        </w:tblPrEx>
         <w:tc>
           <w:tcPr>
             <w:tcW w:w="2800" w:type="dxa"/>
@@ -11919,12 +11266,6 @@
         </w:tc>
       </w:tr>
       <w:tr>
-        <w:tblPrEx>
-          <w:tblCellMar>
-            <w:top w:w="0" w:type="dxa"/>
-            <w:bottom w:w="0" w:type="dxa"/>
-          </w:tblCellMar>
-        </w:tblPrEx>
         <w:tc>
           <w:tcPr>
             <w:tcW w:w="2800" w:type="dxa"/>
@@ -11979,12 +11320,6 @@
         </w:tc>
       </w:tr>
       <w:tr>
-        <w:tblPrEx>
-          <w:tblCellMar>
-            <w:top w:w="0" w:type="dxa"/>
-            <w:bottom w:w="0" w:type="dxa"/>
-          </w:tblCellMar>
-        </w:tblPrEx>
         <w:tc>
           <w:tcPr>
             <w:tcW w:w="2800" w:type="dxa"/>
@@ -12061,7 +11396,21 @@
           <w:i/>
           <w:iCs/>
         </w:rPr>
-        <w:t>Derivation Templates produce derived Transformation Elements.</w:t>
+        <w:t xml:space="preserve">Derivation Templates produce derived Transformation </w:t>
+      </w:r>
+      <w:r>
+        <w:rPr>
+          <w:i/>
+          <w:iCs/>
+        </w:rPr>
+        <w:t>Concept</w:t>
+      </w:r>
+      <w:r>
+        <w:rPr>
+          <w:i/>
+          <w:iCs/>
+        </w:rPr>
+        <w:t>s.</w:t>
       </w:r>
     </w:p>
     <w:p>
@@ -12081,7 +11430,7 @@
         <w:spacing w:after="120"/>
       </w:pPr>
       <w:r>
-        <w:t>Clinical Intent: Calculate the absolute change from baseline for efficacy assessment.</w:t>
+        <w:t>Clinical Intent: Calculate the absolute change from baseline.</w:t>
       </w:r>
     </w:p>
     <w:tbl>
@@ -12106,12 +11455,6 @@
         <w:gridCol w:w="6965"/>
       </w:tblGrid>
       <w:tr>
-        <w:tblPrEx>
-          <w:tblCellMar>
-            <w:top w:w="0" w:type="dxa"/>
-            <w:bottom w:w="0" w:type="dxa"/>
-          </w:tblCellMar>
-        </w:tblPrEx>
         <w:tc>
           <w:tcPr>
             <w:tcW w:w="2400" w:type="dxa"/>
@@ -12169,12 +11512,6 @@
         </w:tc>
       </w:tr>
       <w:tr>
-        <w:tblPrEx>
-          <w:tblCellMar>
-            <w:top w:w="0" w:type="dxa"/>
-            <w:bottom w:w="0" w:type="dxa"/>
-          </w:tblCellMar>
-        </w:tblPrEx>
         <w:tc>
           <w:tcPr>
             <w:tcW w:w="2400" w:type="dxa"/>
@@ -12232,12 +11569,6 @@
         </w:tc>
       </w:tr>
       <w:tr>
-        <w:tblPrEx>
-          <w:tblCellMar>
-            <w:top w:w="0" w:type="dxa"/>
-            <w:bottom w:w="0" w:type="dxa"/>
-          </w:tblCellMar>
-        </w:tblPrEx>
         <w:tc>
           <w:tcPr>
             <w:tcW w:w="2400" w:type="dxa"/>
@@ -12325,12 +11656,6 @@
         <w:gridCol w:w="1987"/>
       </w:tblGrid>
       <w:tr>
-        <w:tblPrEx>
-          <w:tblCellMar>
-            <w:top w:w="0" w:type="dxa"/>
-            <w:bottom w:w="0" w:type="dxa"/>
-          </w:tblCellMar>
-        </w:tblPrEx>
         <w:tc>
           <w:tcPr>
             <w:tcW w:w="2400" w:type="dxa"/>
@@ -12356,28 +11681,8 @@
                 <w:sz w:val="20"/>
                 <w:szCs w:val="20"/>
               </w:rPr>
-              <w:t>Transformation Element</w:t>
-            </w:r>
-          </w:p>
-        </w:tc>
-        <w:tc>
-          <w:tcPr>
-            <w:tcW w:w="1800" w:type="dxa"/>
-            <w:tcBorders>
-              <w:top w:val="single" w:sz="1" w:space="0" w:color="CCCCCC"/>
-              <w:left w:val="single" w:sz="1" w:space="0" w:color="CCCCCC"/>
-              <w:bottom w:val="single" w:sz="1" w:space="0" w:color="CCCCCC"/>
-              <w:right w:val="single" w:sz="1" w:space="0" w:color="CCCCCC"/>
-            </w:tcBorders>
-            <w:shd w:val="clear" w:color="auto" w:fill="D6E3F8"/>
-            <w:tcMar>
-              <w:top w:w="60" w:type="dxa"/>
-              <w:left w:w="100" w:type="dxa"/>
-              <w:bottom w:w="60" w:type="dxa"/>
-              <w:right w:w="100" w:type="dxa"/>
-            </w:tcMar>
-          </w:tcPr>
-          <w:p>
+              <w:t xml:space="preserve">Transformation </w:t>
+            </w:r>
             <w:r>
               <w:rPr>
                 <w:b/>
@@ -12385,13 +11690,13 @@
                 <w:sz w:val="20"/>
                 <w:szCs w:val="20"/>
               </w:rPr>
-              <w:t>Method Role</w:t>
-            </w:r>
-          </w:p>
-        </w:tc>
-        <w:tc>
-          <w:tcPr>
-            <w:tcW w:w="1400" w:type="dxa"/>
+              <w:t>Concept</w:t>
+            </w:r>
+          </w:p>
+        </w:tc>
+        <w:tc>
+          <w:tcPr>
+            <w:tcW w:w="1800" w:type="dxa"/>
             <w:tcBorders>
               <w:top w:val="single" w:sz="1" w:space="0" w:color="CCCCCC"/>
               <w:left w:val="single" w:sz="1" w:space="0" w:color="CCCCCC"/>
@@ -12414,13 +11719,13 @@
                 <w:sz w:val="20"/>
                 <w:szCs w:val="20"/>
               </w:rPr>
-              <w:t>Direction</w:t>
-            </w:r>
-          </w:p>
-        </w:tc>
-        <w:tc>
-          <w:tcPr>
-            <w:tcW w:w="1800" w:type="dxa"/>
+              <w:t>Method Role</w:t>
+            </w:r>
+          </w:p>
+        </w:tc>
+        <w:tc>
+          <w:tcPr>
+            <w:tcW w:w="1400" w:type="dxa"/>
             <w:tcBorders>
               <w:top w:val="single" w:sz="1" w:space="0" w:color="CCCCCC"/>
               <w:left w:val="single" w:sz="1" w:space="0" w:color="CCCCCC"/>
@@ -12443,13 +11748,13 @@
                 <w:sz w:val="20"/>
                 <w:szCs w:val="20"/>
               </w:rPr>
-              <w:t>Cube Role</w:t>
-            </w:r>
-          </w:p>
-        </w:tc>
-        <w:tc>
-          <w:tcPr>
-            <w:tcW w:w="2000" w:type="dxa"/>
+              <w:t>Direction</w:t>
+            </w:r>
+          </w:p>
+        </w:tc>
+        <w:tc>
+          <w:tcPr>
+            <w:tcW w:w="1800" w:type="dxa"/>
             <w:tcBorders>
               <w:top w:val="single" w:sz="1" w:space="0" w:color="CCCCCC"/>
               <w:left w:val="single" w:sz="1" w:space="0" w:color="CCCCCC"/>
@@ -12472,18 +11777,41 @@
                 <w:sz w:val="20"/>
                 <w:szCs w:val="20"/>
               </w:rPr>
+              <w:t>Cube Role</w:t>
+            </w:r>
+          </w:p>
+        </w:tc>
+        <w:tc>
+          <w:tcPr>
+            <w:tcW w:w="2000" w:type="dxa"/>
+            <w:tcBorders>
+              <w:top w:val="single" w:sz="1" w:space="0" w:color="CCCCCC"/>
+              <w:left w:val="single" w:sz="1" w:space="0" w:color="CCCCCC"/>
+              <w:bottom w:val="single" w:sz="1" w:space="0" w:color="CCCCCC"/>
+              <w:right w:val="single" w:sz="1" w:space="0" w:color="CCCCCC"/>
+            </w:tcBorders>
+            <w:shd w:val="clear" w:color="auto" w:fill="D6E3F8"/>
+            <w:tcMar>
+              <w:top w:w="60" w:type="dxa"/>
+              <w:left w:w="100" w:type="dxa"/>
+              <w:bottom w:w="60" w:type="dxa"/>
+              <w:right w:w="100" w:type="dxa"/>
+            </w:tcMar>
+          </w:tcPr>
+          <w:p>
+            <w:r>
+              <w:rPr>
+                <w:b/>
+                <w:bCs/>
+                <w:sz w:val="20"/>
+                <w:szCs w:val="20"/>
+              </w:rPr>
               <w:t>Data Type</w:t>
             </w:r>
           </w:p>
         </w:tc>
       </w:tr>
       <w:tr>
-        <w:tblPrEx>
-          <w:tblCellMar>
-            <w:top w:w="0" w:type="dxa"/>
-            <w:bottom w:w="0" w:type="dxa"/>
-          </w:tblCellMar>
-        </w:tblPrEx>
         <w:tc>
           <w:tcPr>
             <w:tcW w:w="2400" w:type="dxa"/>
@@ -12616,12 +11944,6 @@
         </w:tc>
       </w:tr>
       <w:tr>
-        <w:tblPrEx>
-          <w:tblCellMar>
-            <w:top w:w="0" w:type="dxa"/>
-            <w:bottom w:w="0" w:type="dxa"/>
-          </w:tblCellMar>
-        </w:tblPrEx>
         <w:tc>
           <w:tcPr>
             <w:tcW w:w="2400" w:type="dxa"/>
@@ -12754,12 +12076,6 @@
         </w:tc>
       </w:tr>
       <w:tr>
-        <w:tblPrEx>
-          <w:tblCellMar>
-            <w:top w:w="0" w:type="dxa"/>
-            <w:bottom w:w="0" w:type="dxa"/>
-          </w:tblCellMar>
-        </w:tblPrEx>
         <w:tc>
           <w:tcPr>
             <w:tcW w:w="2400" w:type="dxa"/>
@@ -12958,12 +12274,6 @@
         <w:gridCol w:w="6965"/>
       </w:tblGrid>
       <w:tr>
-        <w:tblPrEx>
-          <w:tblCellMar>
-            <w:top w:w="0" w:type="dxa"/>
-            <w:bottom w:w="0" w:type="dxa"/>
-          </w:tblCellMar>
-        </w:tblPrEx>
         <w:tc>
           <w:tcPr>
             <w:tcW w:w="2400" w:type="dxa"/>
@@ -13021,12 +12331,6 @@
         </w:tc>
       </w:tr>
       <w:tr>
-        <w:tblPrEx>
-          <w:tblCellMar>
-            <w:top w:w="0" w:type="dxa"/>
-            <w:bottom w:w="0" w:type="dxa"/>
-          </w:tblCellMar>
-        </w:tblPrEx>
         <w:tc>
           <w:tcPr>
             <w:tcW w:w="2400" w:type="dxa"/>
@@ -13084,12 +12388,6 @@
         </w:tc>
       </w:tr>
       <w:tr>
-        <w:tblPrEx>
-          <w:tblCellMar>
-            <w:top w:w="0" w:type="dxa"/>
-            <w:bottom w:w="0" w:type="dxa"/>
-          </w:tblCellMar>
-        </w:tblPrEx>
         <w:tc>
           <w:tcPr>
             <w:tcW w:w="2400" w:type="dxa"/>
@@ -13177,12 +12475,6 @@
         <w:gridCol w:w="1987"/>
       </w:tblGrid>
       <w:tr>
-        <w:tblPrEx>
-          <w:tblCellMar>
-            <w:top w:w="0" w:type="dxa"/>
-            <w:bottom w:w="0" w:type="dxa"/>
-          </w:tblCellMar>
-        </w:tblPrEx>
         <w:tc>
           <w:tcPr>
             <w:tcW w:w="2400" w:type="dxa"/>
@@ -13208,28 +12500,8 @@
                 <w:sz w:val="20"/>
                 <w:szCs w:val="20"/>
               </w:rPr>
-              <w:t>Transformation Element</w:t>
-            </w:r>
-          </w:p>
-        </w:tc>
-        <w:tc>
-          <w:tcPr>
-            <w:tcW w:w="1800" w:type="dxa"/>
-            <w:tcBorders>
-              <w:top w:val="single" w:sz="1" w:space="0" w:color="CCCCCC"/>
-              <w:left w:val="single" w:sz="1" w:space="0" w:color="CCCCCC"/>
-              <w:bottom w:val="single" w:sz="1" w:space="0" w:color="CCCCCC"/>
-              <w:right w:val="single" w:sz="1" w:space="0" w:color="CCCCCC"/>
-            </w:tcBorders>
-            <w:shd w:val="clear" w:color="auto" w:fill="D6E3F8"/>
-            <w:tcMar>
-              <w:top w:w="60" w:type="dxa"/>
-              <w:left w:w="100" w:type="dxa"/>
-              <w:bottom w:w="60" w:type="dxa"/>
-              <w:right w:w="100" w:type="dxa"/>
-            </w:tcMar>
-          </w:tcPr>
-          <w:p>
+              <w:t xml:space="preserve">Transformation </w:t>
+            </w:r>
             <w:r>
               <w:rPr>
                 <w:b/>
@@ -13237,13 +12509,13 @@
                 <w:sz w:val="20"/>
                 <w:szCs w:val="20"/>
               </w:rPr>
-              <w:t>Method Role</w:t>
-            </w:r>
-          </w:p>
-        </w:tc>
-        <w:tc>
-          <w:tcPr>
-            <w:tcW w:w="1400" w:type="dxa"/>
+              <w:t>Concept</w:t>
+            </w:r>
+          </w:p>
+        </w:tc>
+        <w:tc>
+          <w:tcPr>
+            <w:tcW w:w="1800" w:type="dxa"/>
             <w:tcBorders>
               <w:top w:val="single" w:sz="1" w:space="0" w:color="CCCCCC"/>
               <w:left w:val="single" w:sz="1" w:space="0" w:color="CCCCCC"/>
@@ -13266,13 +12538,13 @@
                 <w:sz w:val="20"/>
                 <w:szCs w:val="20"/>
               </w:rPr>
-              <w:t>Direction</w:t>
-            </w:r>
-          </w:p>
-        </w:tc>
-        <w:tc>
-          <w:tcPr>
-            <w:tcW w:w="1800" w:type="dxa"/>
+              <w:t>Method Role</w:t>
+            </w:r>
+          </w:p>
+        </w:tc>
+        <w:tc>
+          <w:tcPr>
+            <w:tcW w:w="1400" w:type="dxa"/>
             <w:tcBorders>
               <w:top w:val="single" w:sz="1" w:space="0" w:color="CCCCCC"/>
               <w:left w:val="single" w:sz="1" w:space="0" w:color="CCCCCC"/>
@@ -13295,13 +12567,13 @@
                 <w:sz w:val="20"/>
                 <w:szCs w:val="20"/>
               </w:rPr>
-              <w:t>Cube Role</w:t>
-            </w:r>
-          </w:p>
-        </w:tc>
-        <w:tc>
-          <w:tcPr>
-            <w:tcW w:w="2000" w:type="dxa"/>
+              <w:t>Direction</w:t>
+            </w:r>
+          </w:p>
+        </w:tc>
+        <w:tc>
+          <w:tcPr>
+            <w:tcW w:w="1800" w:type="dxa"/>
             <w:tcBorders>
               <w:top w:val="single" w:sz="1" w:space="0" w:color="CCCCCC"/>
               <w:left w:val="single" w:sz="1" w:space="0" w:color="CCCCCC"/>
@@ -13324,18 +12596,41 @@
                 <w:sz w:val="20"/>
                 <w:szCs w:val="20"/>
               </w:rPr>
+              <w:t>Cube Role</w:t>
+            </w:r>
+          </w:p>
+        </w:tc>
+        <w:tc>
+          <w:tcPr>
+            <w:tcW w:w="2000" w:type="dxa"/>
+            <w:tcBorders>
+              <w:top w:val="single" w:sz="1" w:space="0" w:color="CCCCCC"/>
+              <w:left w:val="single" w:sz="1" w:space="0" w:color="CCCCCC"/>
+              <w:bottom w:val="single" w:sz="1" w:space="0" w:color="CCCCCC"/>
+              <w:right w:val="single" w:sz="1" w:space="0" w:color="CCCCCC"/>
+            </w:tcBorders>
+            <w:shd w:val="clear" w:color="auto" w:fill="D6E3F8"/>
+            <w:tcMar>
+              <w:top w:w="60" w:type="dxa"/>
+              <w:left w:w="100" w:type="dxa"/>
+              <w:bottom w:w="60" w:type="dxa"/>
+              <w:right w:w="100" w:type="dxa"/>
+            </w:tcMar>
+          </w:tcPr>
+          <w:p>
+            <w:r>
+              <w:rPr>
+                <w:b/>
+                <w:bCs/>
+                <w:sz w:val="20"/>
+                <w:szCs w:val="20"/>
+              </w:rPr>
               <w:t>Data Type</w:t>
             </w:r>
           </w:p>
         </w:tc>
       </w:tr>
       <w:tr>
-        <w:tblPrEx>
-          <w:tblCellMar>
-            <w:top w:w="0" w:type="dxa"/>
-            <w:bottom w:w="0" w:type="dxa"/>
-          </w:tblCellMar>
-        </w:tblPrEx>
         <w:tc>
           <w:tcPr>
             <w:tcW w:w="2400" w:type="dxa"/>
@@ -13468,12 +12763,6 @@
         </w:tc>
       </w:tr>
       <w:tr>
-        <w:tblPrEx>
-          <w:tblCellMar>
-            <w:top w:w="0" w:type="dxa"/>
-            <w:bottom w:w="0" w:type="dxa"/>
-          </w:tblCellMar>
-        </w:tblPrEx>
         <w:tc>
           <w:tcPr>
             <w:tcW w:w="2400" w:type="dxa"/>
@@ -13606,12 +12895,6 @@
         </w:tc>
       </w:tr>
       <w:tr>
-        <w:tblPrEx>
-          <w:tblCellMar>
-            <w:top w:w="0" w:type="dxa"/>
-            <w:bottom w:w="0" w:type="dxa"/>
-          </w:tblCellMar>
-        </w:tblPrEx>
         <w:tc>
           <w:tcPr>
             <w:tcW w:w="2400" w:type="dxa"/>
@@ -13807,12 +13090,6 @@
         <w:gridCol w:w="6965"/>
       </w:tblGrid>
       <w:tr>
-        <w:tblPrEx>
-          <w:tblCellMar>
-            <w:top w:w="0" w:type="dxa"/>
-            <w:bottom w:w="0" w:type="dxa"/>
-          </w:tblCellMar>
-        </w:tblPrEx>
         <w:tc>
           <w:tcPr>
             <w:tcW w:w="2400" w:type="dxa"/>
@@ -13870,12 +13147,6 @@
         </w:tc>
       </w:tr>
       <w:tr>
-        <w:tblPrEx>
-          <w:tblCellMar>
-            <w:top w:w="0" w:type="dxa"/>
-            <w:bottom w:w="0" w:type="dxa"/>
-          </w:tblCellMar>
-        </w:tblPrEx>
         <w:tc>
           <w:tcPr>
             <w:tcW w:w="2400" w:type="dxa"/>
@@ -13933,12 +13204,6 @@
         </w:tc>
       </w:tr>
       <w:tr>
-        <w:tblPrEx>
-          <w:tblCellMar>
-            <w:top w:w="0" w:type="dxa"/>
-            <w:bottom w:w="0" w:type="dxa"/>
-          </w:tblCellMar>
-        </w:tblPrEx>
         <w:tc>
           <w:tcPr>
             <w:tcW w:w="2400" w:type="dxa"/>
@@ -14026,12 +13291,6 @@
         <w:gridCol w:w="1987"/>
       </w:tblGrid>
       <w:tr>
-        <w:tblPrEx>
-          <w:tblCellMar>
-            <w:top w:w="0" w:type="dxa"/>
-            <w:bottom w:w="0" w:type="dxa"/>
-          </w:tblCellMar>
-        </w:tblPrEx>
         <w:tc>
           <w:tcPr>
             <w:tcW w:w="2400" w:type="dxa"/>
@@ -14057,28 +13316,8 @@
                 <w:sz w:val="20"/>
                 <w:szCs w:val="20"/>
               </w:rPr>
-              <w:t>Transformation Element</w:t>
-            </w:r>
-          </w:p>
-        </w:tc>
-        <w:tc>
-          <w:tcPr>
-            <w:tcW w:w="1800" w:type="dxa"/>
-            <w:tcBorders>
-              <w:top w:val="single" w:sz="1" w:space="0" w:color="CCCCCC"/>
-              <w:left w:val="single" w:sz="1" w:space="0" w:color="CCCCCC"/>
-              <w:bottom w:val="single" w:sz="1" w:space="0" w:color="CCCCCC"/>
-              <w:right w:val="single" w:sz="1" w:space="0" w:color="CCCCCC"/>
-            </w:tcBorders>
-            <w:shd w:val="clear" w:color="auto" w:fill="D6E3F8"/>
-            <w:tcMar>
-              <w:top w:w="60" w:type="dxa"/>
-              <w:left w:w="100" w:type="dxa"/>
-              <w:bottom w:w="60" w:type="dxa"/>
-              <w:right w:w="100" w:type="dxa"/>
-            </w:tcMar>
-          </w:tcPr>
-          <w:p>
+              <w:t xml:space="preserve">Transformation </w:t>
+            </w:r>
             <w:r>
               <w:rPr>
                 <w:b/>
@@ -14086,13 +13325,13 @@
                 <w:sz w:val="20"/>
                 <w:szCs w:val="20"/>
               </w:rPr>
-              <w:t>Method Role</w:t>
-            </w:r>
-          </w:p>
-        </w:tc>
-        <w:tc>
-          <w:tcPr>
-            <w:tcW w:w="1400" w:type="dxa"/>
+              <w:t>Concept</w:t>
+            </w:r>
+          </w:p>
+        </w:tc>
+        <w:tc>
+          <w:tcPr>
+            <w:tcW w:w="1800" w:type="dxa"/>
             <w:tcBorders>
               <w:top w:val="single" w:sz="1" w:space="0" w:color="CCCCCC"/>
               <w:left w:val="single" w:sz="1" w:space="0" w:color="CCCCCC"/>
@@ -14115,13 +13354,13 @@
                 <w:sz w:val="20"/>
                 <w:szCs w:val="20"/>
               </w:rPr>
-              <w:t>Direction</w:t>
-            </w:r>
-          </w:p>
-        </w:tc>
-        <w:tc>
-          <w:tcPr>
-            <w:tcW w:w="1800" w:type="dxa"/>
+              <w:t>Method Role</w:t>
+            </w:r>
+          </w:p>
+        </w:tc>
+        <w:tc>
+          <w:tcPr>
+            <w:tcW w:w="1400" w:type="dxa"/>
             <w:tcBorders>
               <w:top w:val="single" w:sz="1" w:space="0" w:color="CCCCCC"/>
               <w:left w:val="single" w:sz="1" w:space="0" w:color="CCCCCC"/>
@@ -14144,13 +13383,13 @@
                 <w:sz w:val="20"/>
                 <w:szCs w:val="20"/>
               </w:rPr>
-              <w:t>Cube Role</w:t>
-            </w:r>
-          </w:p>
-        </w:tc>
-        <w:tc>
-          <w:tcPr>
-            <w:tcW w:w="2000" w:type="dxa"/>
+              <w:t>Direction</w:t>
+            </w:r>
+          </w:p>
+        </w:tc>
+        <w:tc>
+          <w:tcPr>
+            <w:tcW w:w="1800" w:type="dxa"/>
             <w:tcBorders>
               <w:top w:val="single" w:sz="1" w:space="0" w:color="CCCCCC"/>
               <w:left w:val="single" w:sz="1" w:space="0" w:color="CCCCCC"/>
@@ -14173,18 +13412,41 @@
                 <w:sz w:val="20"/>
                 <w:szCs w:val="20"/>
               </w:rPr>
+              <w:t>Cube Role</w:t>
+            </w:r>
+          </w:p>
+        </w:tc>
+        <w:tc>
+          <w:tcPr>
+            <w:tcW w:w="2000" w:type="dxa"/>
+            <w:tcBorders>
+              <w:top w:val="single" w:sz="1" w:space="0" w:color="CCCCCC"/>
+              <w:left w:val="single" w:sz="1" w:space="0" w:color="CCCCCC"/>
+              <w:bottom w:val="single" w:sz="1" w:space="0" w:color="CCCCCC"/>
+              <w:right w:val="single" w:sz="1" w:space="0" w:color="CCCCCC"/>
+            </w:tcBorders>
+            <w:shd w:val="clear" w:color="auto" w:fill="D6E3F8"/>
+            <w:tcMar>
+              <w:top w:w="60" w:type="dxa"/>
+              <w:left w:w="100" w:type="dxa"/>
+              <w:bottom w:w="60" w:type="dxa"/>
+              <w:right w:w="100" w:type="dxa"/>
+            </w:tcMar>
+          </w:tcPr>
+          <w:p>
+            <w:r>
+              <w:rPr>
+                <w:b/>
+                <w:bCs/>
+                <w:sz w:val="20"/>
+                <w:szCs w:val="20"/>
+              </w:rPr>
               <w:t>Data Type</w:t>
             </w:r>
           </w:p>
         </w:tc>
       </w:tr>
       <w:tr>
-        <w:tblPrEx>
-          <w:tblCellMar>
-            <w:top w:w="0" w:type="dxa"/>
-            <w:bottom w:w="0" w:type="dxa"/>
-          </w:tblCellMar>
-        </w:tblPrEx>
         <w:tc>
           <w:tcPr>
             <w:tcW w:w="2400" w:type="dxa"/>
@@ -14317,12 +13579,6 @@
         </w:tc>
       </w:tr>
       <w:tr>
-        <w:tblPrEx>
-          <w:tblCellMar>
-            <w:top w:w="0" w:type="dxa"/>
-            <w:bottom w:w="0" w:type="dxa"/>
-          </w:tblCellMar>
-        </w:tblPrEx>
         <w:tc>
           <w:tcPr>
             <w:tcW w:w="2400" w:type="dxa"/>
@@ -14455,12 +13711,6 @@
         </w:tc>
       </w:tr>
       <w:tr>
-        <w:tblPrEx>
-          <w:tblCellMar>
-            <w:top w:w="0" w:type="dxa"/>
-            <w:bottom w:w="0" w:type="dxa"/>
-          </w:tblCellMar>
-        </w:tblPrEx>
         <w:tc>
           <w:tcPr>
             <w:tcW w:w="2400" w:type="dxa"/>
@@ -14593,12 +13843,6 @@
         </w:tc>
       </w:tr>
       <w:tr>
-        <w:tblPrEx>
-          <w:tblCellMar>
-            <w:top w:w="0" w:type="dxa"/>
-            <w:bottom w:w="0" w:type="dxa"/>
-          </w:tblCellMar>
-        </w:tblPrEx>
         <w:tc>
           <w:tcPr>
             <w:tcW w:w="2400" w:type="dxa"/>
@@ -14851,12 +14095,6 @@
         <w:gridCol w:w="6966"/>
       </w:tblGrid>
       <w:tr>
-        <w:tblPrEx>
-          <w:tblCellMar>
-            <w:top w:w="0" w:type="dxa"/>
-            <w:bottom w:w="0" w:type="dxa"/>
-          </w:tblCellMar>
-        </w:tblPrEx>
         <w:tc>
           <w:tcPr>
             <w:tcW w:w="2400" w:type="dxa"/>
@@ -14914,12 +14152,6 @@
         </w:tc>
       </w:tr>
       <w:tr>
-        <w:tblPrEx>
-          <w:tblCellMar>
-            <w:top w:w="0" w:type="dxa"/>
-            <w:bottom w:w="0" w:type="dxa"/>
-          </w:tblCellMar>
-        </w:tblPrEx>
         <w:tc>
           <w:tcPr>
             <w:tcW w:w="2400" w:type="dxa"/>
@@ -14977,12 +14209,6 @@
         </w:tc>
       </w:tr>
       <w:tr>
-        <w:tblPrEx>
-          <w:tblCellMar>
-            <w:top w:w="0" w:type="dxa"/>
-            <w:bottom w:w="0" w:type="dxa"/>
-          </w:tblCellMar>
-        </w:tblPrEx>
         <w:tc>
           <w:tcPr>
             <w:tcW w:w="2400" w:type="dxa"/>
@@ -15070,12 +14296,6 @@
         <w:gridCol w:w="1987"/>
       </w:tblGrid>
       <w:tr>
-        <w:tblPrEx>
-          <w:tblCellMar>
-            <w:top w:w="0" w:type="dxa"/>
-            <w:bottom w:w="0" w:type="dxa"/>
-          </w:tblCellMar>
-        </w:tblPrEx>
         <w:tc>
           <w:tcPr>
             <w:tcW w:w="2400" w:type="dxa"/>
@@ -15101,28 +14321,8 @@
                 <w:sz w:val="20"/>
                 <w:szCs w:val="20"/>
               </w:rPr>
-              <w:t>Transformation Element</w:t>
-            </w:r>
-          </w:p>
-        </w:tc>
-        <w:tc>
-          <w:tcPr>
-            <w:tcW w:w="1800" w:type="dxa"/>
-            <w:tcBorders>
-              <w:top w:val="single" w:sz="1" w:space="0" w:color="CCCCCC"/>
-              <w:left w:val="single" w:sz="1" w:space="0" w:color="CCCCCC"/>
-              <w:bottom w:val="single" w:sz="1" w:space="0" w:color="CCCCCC"/>
-              <w:right w:val="single" w:sz="1" w:space="0" w:color="CCCCCC"/>
-            </w:tcBorders>
-            <w:shd w:val="clear" w:color="auto" w:fill="D6E3F8"/>
-            <w:tcMar>
-              <w:top w:w="60" w:type="dxa"/>
-              <w:left w:w="100" w:type="dxa"/>
-              <w:bottom w:w="60" w:type="dxa"/>
-              <w:right w:w="100" w:type="dxa"/>
-            </w:tcMar>
-          </w:tcPr>
-          <w:p>
+              <w:t xml:space="preserve">Transformation </w:t>
+            </w:r>
             <w:r>
               <w:rPr>
                 <w:b/>
@@ -15130,13 +14330,13 @@
                 <w:sz w:val="20"/>
                 <w:szCs w:val="20"/>
               </w:rPr>
-              <w:t>Method Role</w:t>
-            </w:r>
-          </w:p>
-        </w:tc>
-        <w:tc>
-          <w:tcPr>
-            <w:tcW w:w="1400" w:type="dxa"/>
+              <w:t>Concept</w:t>
+            </w:r>
+          </w:p>
+        </w:tc>
+        <w:tc>
+          <w:tcPr>
+            <w:tcW w:w="1800" w:type="dxa"/>
             <w:tcBorders>
               <w:top w:val="single" w:sz="1" w:space="0" w:color="CCCCCC"/>
               <w:left w:val="single" w:sz="1" w:space="0" w:color="CCCCCC"/>
@@ -15159,13 +14359,13 @@
                 <w:sz w:val="20"/>
                 <w:szCs w:val="20"/>
               </w:rPr>
-              <w:t>Direction</w:t>
-            </w:r>
-          </w:p>
-        </w:tc>
-        <w:tc>
-          <w:tcPr>
-            <w:tcW w:w="1800" w:type="dxa"/>
+              <w:t>Method Role</w:t>
+            </w:r>
+          </w:p>
+        </w:tc>
+        <w:tc>
+          <w:tcPr>
+            <w:tcW w:w="1400" w:type="dxa"/>
             <w:tcBorders>
               <w:top w:val="single" w:sz="1" w:space="0" w:color="CCCCCC"/>
               <w:left w:val="single" w:sz="1" w:space="0" w:color="CCCCCC"/>
@@ -15188,13 +14388,13 @@
                 <w:sz w:val="20"/>
                 <w:szCs w:val="20"/>
               </w:rPr>
-              <w:t>Cube Role</w:t>
-            </w:r>
-          </w:p>
-        </w:tc>
-        <w:tc>
-          <w:tcPr>
-            <w:tcW w:w="2000" w:type="dxa"/>
+              <w:t>Direction</w:t>
+            </w:r>
+          </w:p>
+        </w:tc>
+        <w:tc>
+          <w:tcPr>
+            <w:tcW w:w="1800" w:type="dxa"/>
             <w:tcBorders>
               <w:top w:val="single" w:sz="1" w:space="0" w:color="CCCCCC"/>
               <w:left w:val="single" w:sz="1" w:space="0" w:color="CCCCCC"/>
@@ -15217,18 +14417,41 @@
                 <w:sz w:val="20"/>
                 <w:szCs w:val="20"/>
               </w:rPr>
+              <w:t>Cube Role</w:t>
+            </w:r>
+          </w:p>
+        </w:tc>
+        <w:tc>
+          <w:tcPr>
+            <w:tcW w:w="2000" w:type="dxa"/>
+            <w:tcBorders>
+              <w:top w:val="single" w:sz="1" w:space="0" w:color="CCCCCC"/>
+              <w:left w:val="single" w:sz="1" w:space="0" w:color="CCCCCC"/>
+              <w:bottom w:val="single" w:sz="1" w:space="0" w:color="CCCCCC"/>
+              <w:right w:val="single" w:sz="1" w:space="0" w:color="CCCCCC"/>
+            </w:tcBorders>
+            <w:shd w:val="clear" w:color="auto" w:fill="D6E3F8"/>
+            <w:tcMar>
+              <w:top w:w="60" w:type="dxa"/>
+              <w:left w:w="100" w:type="dxa"/>
+              <w:bottom w:w="60" w:type="dxa"/>
+              <w:right w:w="100" w:type="dxa"/>
+            </w:tcMar>
+          </w:tcPr>
+          <w:p>
+            <w:r>
+              <w:rPr>
+                <w:b/>
+                <w:bCs/>
+                <w:sz w:val="20"/>
+                <w:szCs w:val="20"/>
+              </w:rPr>
               <w:t>Data Type</w:t>
             </w:r>
           </w:p>
         </w:tc>
       </w:tr>
       <w:tr>
-        <w:tblPrEx>
-          <w:tblCellMar>
-            <w:top w:w="0" w:type="dxa"/>
-            <w:bottom w:w="0" w:type="dxa"/>
-          </w:tblCellMar>
-        </w:tblPrEx>
         <w:tc>
           <w:tcPr>
             <w:tcW w:w="2400" w:type="dxa"/>
@@ -15361,12 +14584,6 @@
         </w:tc>
       </w:tr>
       <w:tr>
-        <w:tblPrEx>
-          <w:tblCellMar>
-            <w:top w:w="0" w:type="dxa"/>
-            <w:bottom w:w="0" w:type="dxa"/>
-          </w:tblCellMar>
-        </w:tblPrEx>
         <w:tc>
           <w:tcPr>
             <w:tcW w:w="2400" w:type="dxa"/>
@@ -15499,12 +14716,6 @@
         </w:tc>
       </w:tr>
       <w:tr>
-        <w:tblPrEx>
-          <w:tblCellMar>
-            <w:top w:w="0" w:type="dxa"/>
-            <w:bottom w:w="0" w:type="dxa"/>
-          </w:tblCellMar>
-        </w:tblPrEx>
         <w:tc>
           <w:tcPr>
             <w:tcW w:w="2400" w:type="dxa"/>
@@ -15637,12 +14848,6 @@
         </w:tc>
       </w:tr>
       <w:tr>
-        <w:tblPrEx>
-          <w:tblCellMar>
-            <w:top w:w="0" w:type="dxa"/>
-            <w:bottom w:w="0" w:type="dxa"/>
-          </w:tblCellMar>
-        </w:tblPrEx>
         <w:tc>
           <w:tcPr>
             <w:tcW w:w="2400" w:type="dxa"/>
@@ -15831,12 +15036,6 @@
         <w:gridCol w:w="3388"/>
       </w:tblGrid>
       <w:tr>
-        <w:tblPrEx>
-          <w:tblCellMar>
-            <w:top w:w="0" w:type="dxa"/>
-            <w:bottom w:w="0" w:type="dxa"/>
-          </w:tblCellMar>
-        </w:tblPrEx>
         <w:tc>
           <w:tcPr>
             <w:tcW w:w="2000" w:type="dxa"/>
@@ -15926,12 +15125,6 @@
         </w:tc>
       </w:tr>
       <w:tr>
-        <w:tblPrEx>
-          <w:tblCellMar>
-            <w:top w:w="0" w:type="dxa"/>
-            <w:bottom w:w="0" w:type="dxa"/>
-          </w:tblCellMar>
-        </w:tblPrEx>
         <w:tc>
           <w:tcPr>
             <w:tcW w:w="2000" w:type="dxa"/>
@@ -16012,12 +15205,6 @@
         </w:tc>
       </w:tr>
       <w:tr>
-        <w:tblPrEx>
-          <w:tblCellMar>
-            <w:top w:w="0" w:type="dxa"/>
-            <w:bottom w:w="0" w:type="dxa"/>
-          </w:tblCellMar>
-        </w:tblPrEx>
         <w:tc>
           <w:tcPr>
             <w:tcW w:w="2000" w:type="dxa"/>
@@ -16098,12 +15285,6 @@
         </w:tc>
       </w:tr>
       <w:tr>
-        <w:tblPrEx>
-          <w:tblCellMar>
-            <w:top w:w="0" w:type="dxa"/>
-            <w:bottom w:w="0" w:type="dxa"/>
-          </w:tblCellMar>
-        </w:tblPrEx>
         <w:tc>
           <w:tcPr>
             <w:tcW w:w="2000" w:type="dxa"/>
@@ -16219,12 +15400,6 @@
         <w:gridCol w:w="7367"/>
       </w:tblGrid>
       <w:tr>
-        <w:tblPrEx>
-          <w:tblCellMar>
-            <w:top w:w="0" w:type="dxa"/>
-            <w:bottom w:w="0" w:type="dxa"/>
-          </w:tblCellMar>
-        </w:tblPrEx>
         <w:tc>
           <w:tcPr>
             <w:tcW w:w="2000" w:type="dxa"/>
@@ -16285,12 +15460,6 @@
         </w:tc>
       </w:tr>
       <w:tr>
-        <w:tblPrEx>
-          <w:tblCellMar>
-            <w:top w:w="0" w:type="dxa"/>
-            <w:bottom w:w="0" w:type="dxa"/>
-          </w:tblCellMar>
-        </w:tblPrEx>
         <w:tc>
           <w:tcPr>
             <w:tcW w:w="2000" w:type="dxa"/>
@@ -16345,12 +15514,6 @@
         </w:tc>
       </w:tr>
       <w:tr>
-        <w:tblPrEx>
-          <w:tblCellMar>
-            <w:top w:w="0" w:type="dxa"/>
-            <w:bottom w:w="0" w:type="dxa"/>
-          </w:tblCellMar>
-        </w:tblPrEx>
         <w:tc>
           <w:tcPr>
             <w:tcW w:w="2000" w:type="dxa"/>
@@ -16437,7 +15600,13 @@
         <w:spacing w:after="120"/>
       </w:pPr>
       <w:r>
-        <w:t>When a Template binds a Transformation Element to a Method role, it also assigns a cube_role. This dual binding captures both the operational role (in the method formula) and the structural role (in the output data cube).</w:t>
+        <w:t xml:space="preserve">When a Template binds a Transformation </w:t>
+      </w:r>
+      <w:r>
+        <w:t>Concept</w:t>
+      </w:r>
+      <w:r>
+        <w:t xml:space="preserve"> to a Method role, it also assigns a cube_role. This dual binding captures both the operational role (in the method formula) and the structural role (in the output data cube).</w:t>
       </w:r>
     </w:p>
     <w:p>
@@ -16476,12 +15645,6 @@
         <w:gridCol w:w="2586"/>
       </w:tblGrid>
       <w:tr>
-        <w:tblPrEx>
-          <w:tblCellMar>
-            <w:top w:w="0" w:type="dxa"/>
-            <w:bottom w:w="0" w:type="dxa"/>
-          </w:tblCellMar>
-        </w:tblPrEx>
         <w:tc>
           <w:tcPr>
             <w:tcW w:w="2400" w:type="dxa"/>
@@ -16600,12 +15763,6 @@
         </w:tc>
       </w:tr>
       <w:tr>
-        <w:tblPrEx>
-          <w:tblCellMar>
-            <w:top w:w="0" w:type="dxa"/>
-            <w:bottom w:w="0" w:type="dxa"/>
-          </w:tblCellMar>
-        </w:tblPrEx>
         <w:tc>
           <w:tcPr>
             <w:tcW w:w="2400" w:type="dxa"/>
@@ -16712,12 +15869,6 @@
         </w:tc>
       </w:tr>
       <w:tr>
-        <w:tblPrEx>
-          <w:tblCellMar>
-            <w:top w:w="0" w:type="dxa"/>
-            <w:bottom w:w="0" w:type="dxa"/>
-          </w:tblCellMar>
-        </w:tblPrEx>
         <w:tc>
           <w:tcPr>
             <w:tcW w:w="2400" w:type="dxa"/>
@@ -16824,12 +15975,6 @@
         </w:tc>
       </w:tr>
       <w:tr>
-        <w:tblPrEx>
-          <w:tblCellMar>
-            <w:top w:w="0" w:type="dxa"/>
-            <w:bottom w:w="0" w:type="dxa"/>
-          </w:tblCellMar>
-        </w:tblPrEx>
         <w:tc>
           <w:tcPr>
             <w:tcW w:w="2400" w:type="dxa"/>
@@ -16936,12 +16081,6 @@
         </w:tc>
       </w:tr>
       <w:tr>
-        <w:tblPrEx>
-          <w:tblCellMar>
-            <w:top w:w="0" w:type="dxa"/>
-            <w:bottom w:w="0" w:type="dxa"/>
-          </w:tblCellMar>
-        </w:tblPrEx>
         <w:tc>
           <w:tcPr>
             <w:tcW w:w="2400" w:type="dxa"/>
@@ -17048,12 +16187,6 @@
         </w:tc>
       </w:tr>
       <w:tr>
-        <w:tblPrEx>
-          <w:tblCellMar>
-            <w:top w:w="0" w:type="dxa"/>
-            <w:bottom w:w="0" w:type="dxa"/>
-          </w:tblCellMar>
-        </w:tblPrEx>
         <w:tc>
           <w:tcPr>
             <w:tcW w:w="2400" w:type="dxa"/>
@@ -17160,12 +16293,6 @@
         </w:tc>
       </w:tr>
       <w:tr>
-        <w:tblPrEx>
-          <w:tblCellMar>
-            <w:top w:w="0" w:type="dxa"/>
-            <w:bottom w:w="0" w:type="dxa"/>
-          </w:tblCellMar>
-        </w:tblPrEx>
         <w:tc>
           <w:tcPr>
             <w:tcW w:w="2400" w:type="dxa"/>
@@ -17313,12 +16440,6 @@
         <w:gridCol w:w="2585"/>
       </w:tblGrid>
       <w:tr>
-        <w:tblPrEx>
-          <w:tblCellMar>
-            <w:top w:w="0" w:type="dxa"/>
-            <w:bottom w:w="0" w:type="dxa"/>
-          </w:tblCellMar>
-        </w:tblPrEx>
         <w:tc>
           <w:tcPr>
             <w:tcW w:w="2400" w:type="dxa"/>
@@ -17437,12 +16558,6 @@
         </w:tc>
       </w:tr>
       <w:tr>
-        <w:tblPrEx>
-          <w:tblCellMar>
-            <w:top w:w="0" w:type="dxa"/>
-            <w:bottom w:w="0" w:type="dxa"/>
-          </w:tblCellMar>
-        </w:tblPrEx>
         <w:tc>
           <w:tcPr>
             <w:tcW w:w="2400" w:type="dxa"/>
@@ -17549,12 +16664,6 @@
         </w:tc>
       </w:tr>
       <w:tr>
-        <w:tblPrEx>
-          <w:tblCellMar>
-            <w:top w:w="0" w:type="dxa"/>
-            <w:bottom w:w="0" w:type="dxa"/>
-          </w:tblCellMar>
-        </w:tblPrEx>
         <w:tc>
           <w:tcPr>
             <w:tcW w:w="2400" w:type="dxa"/>
@@ -17661,12 +16770,6 @@
         </w:tc>
       </w:tr>
       <w:tr>
-        <w:tblPrEx>
-          <w:tblCellMar>
-            <w:top w:w="0" w:type="dxa"/>
-            <w:bottom w:w="0" w:type="dxa"/>
-          </w:tblCellMar>
-        </w:tblPrEx>
         <w:tc>
           <w:tcPr>
             <w:tcW w:w="2400" w:type="dxa"/>
@@ -17773,12 +16876,6 @@
         </w:tc>
       </w:tr>
       <w:tr>
-        <w:tblPrEx>
-          <w:tblCellMar>
-            <w:top w:w="0" w:type="dxa"/>
-            <w:bottom w:w="0" w:type="dxa"/>
-          </w:tblCellMar>
-        </w:tblPrEx>
         <w:tc>
           <w:tcPr>
             <w:tcW w:w="2400" w:type="dxa"/>
@@ -17885,12 +16982,6 @@
         </w:tc>
       </w:tr>
       <w:tr>
-        <w:tblPrEx>
-          <w:tblCellMar>
-            <w:top w:w="0" w:type="dxa"/>
-            <w:bottom w:w="0" w:type="dxa"/>
-          </w:tblCellMar>
-        </w:tblPrEx>
         <w:tc>
           <w:tcPr>
             <w:tcW w:w="2400" w:type="dxa"/>
@@ -17997,12 +17088,6 @@
         </w:tc>
       </w:tr>
       <w:tr>
-        <w:tblPrEx>
-          <w:tblCellMar>
-            <w:top w:w="0" w:type="dxa"/>
-            <w:bottom w:w="0" w:type="dxa"/>
-          </w:tblCellMar>
-        </w:tblPrEx>
         <w:tc>
           <w:tcPr>
             <w:tcW w:w="2400" w:type="dxa"/>
@@ -18153,12 +17238,6 @@
         <w:gridCol w:w="3583"/>
       </w:tblGrid>
       <w:tr>
-        <w:tblPrEx>
-          <w:tblCellMar>
-            <w:top w:w="0" w:type="dxa"/>
-            <w:bottom w:w="0" w:type="dxa"/>
-          </w:tblCellMar>
-        </w:tblPrEx>
         <w:tc>
           <w:tcPr>
             <w:tcW w:w="2400" w:type="dxa"/>
@@ -18248,12 +17327,6 @@
         </w:tc>
       </w:tr>
       <w:tr>
-        <w:tblPrEx>
-          <w:tblCellMar>
-            <w:top w:w="0" w:type="dxa"/>
-            <w:bottom w:w="0" w:type="dxa"/>
-          </w:tblCellMar>
-        </w:tblPrEx>
         <w:tc>
           <w:tcPr>
             <w:tcW w:w="2400" w:type="dxa"/>
@@ -18334,12 +17407,6 @@
         </w:tc>
       </w:tr>
       <w:tr>
-        <w:tblPrEx>
-          <w:tblCellMar>
-            <w:top w:w="0" w:type="dxa"/>
-            <w:bottom w:w="0" w:type="dxa"/>
-          </w:tblCellMar>
-        </w:tblPrEx>
         <w:tc>
           <w:tcPr>
             <w:tcW w:w="2400" w:type="dxa"/>
@@ -18420,12 +17487,6 @@
         </w:tc>
       </w:tr>
       <w:tr>
-        <w:tblPrEx>
-          <w:tblCellMar>
-            <w:top w:w="0" w:type="dxa"/>
-            <w:bottom w:w="0" w:type="dxa"/>
-          </w:tblCellMar>
-        </w:tblPrEx>
         <w:tc>
           <w:tcPr>
             <w:tcW w:w="2400" w:type="dxa"/>
@@ -18506,12 +17567,6 @@
         </w:tc>
       </w:tr>
       <w:tr>
-        <w:tblPrEx>
-          <w:tblCellMar>
-            <w:top w:w="0" w:type="dxa"/>
-            <w:bottom w:w="0" w:type="dxa"/>
-          </w:tblCellMar>
-        </w:tblPrEx>
         <w:tc>
           <w:tcPr>
             <w:tcW w:w="2400" w:type="dxa"/>
@@ -18592,12 +17647,6 @@
         </w:tc>
       </w:tr>
       <w:tr>
-        <w:tblPrEx>
-          <w:tblCellMar>
-            <w:top w:w="0" w:type="dxa"/>
-            <w:bottom w:w="0" w:type="dxa"/>
-          </w:tblCellMar>
-        </w:tblPrEx>
         <w:tc>
           <w:tcPr>
             <w:tcW w:w="2400" w:type="dxa"/>
@@ -18828,12 +17877,6 @@
         <w:gridCol w:w="5966"/>
       </w:tblGrid>
       <w:tr>
-        <w:tblPrEx>
-          <w:tblCellMar>
-            <w:top w:w="0" w:type="dxa"/>
-            <w:bottom w:w="0" w:type="dxa"/>
-          </w:tblCellMar>
-        </w:tblPrEx>
         <w:tc>
           <w:tcPr>
             <w:tcW w:w="1400" w:type="dxa"/>
@@ -18923,12 +17966,6 @@
         </w:tc>
       </w:tr>
       <w:tr>
-        <w:tblPrEx>
-          <w:tblCellMar>
-            <w:top w:w="0" w:type="dxa"/>
-            <w:bottom w:w="0" w:type="dxa"/>
-          </w:tblCellMar>
-        </w:tblPrEx>
         <w:tc>
           <w:tcPr>
             <w:tcW w:w="1400" w:type="dxa"/>
@@ -19009,12 +18046,6 @@
         </w:tc>
       </w:tr>
       <w:tr>
-        <w:tblPrEx>
-          <w:tblCellMar>
-            <w:top w:w="0" w:type="dxa"/>
-            <w:bottom w:w="0" w:type="dxa"/>
-          </w:tblCellMar>
-        </w:tblPrEx>
         <w:tc>
           <w:tcPr>
             <w:tcW w:w="1400" w:type="dxa"/>
@@ -19095,12 +18126,6 @@
         </w:tc>
       </w:tr>
       <w:tr>
-        <w:tblPrEx>
-          <w:tblCellMar>
-            <w:top w:w="0" w:type="dxa"/>
-            <w:bottom w:w="0" w:type="dxa"/>
-          </w:tblCellMar>
-        </w:tblPrEx>
         <w:tc>
           <w:tcPr>
             <w:tcW w:w="1400" w:type="dxa"/>
@@ -19181,12 +18206,6 @@
         </w:tc>
       </w:tr>
       <w:tr>
-        <w:tblPrEx>
-          <w:tblCellMar>
-            <w:top w:w="0" w:type="dxa"/>
-            <w:bottom w:w="0" w:type="dxa"/>
-          </w:tblCellMar>
-        </w:tblPrEx>
         <w:tc>
           <w:tcPr>
             <w:tcW w:w="1400" w:type="dxa"/>
@@ -19306,12 +18325,6 @@
         <w:gridCol w:w="6963"/>
       </w:tblGrid>
       <w:tr>
-        <w:tblPrEx>
-          <w:tblCellMar>
-            <w:top w:w="0" w:type="dxa"/>
-            <w:bottom w:w="0" w:type="dxa"/>
-          </w:tblCellMar>
-        </w:tblPrEx>
         <w:tc>
           <w:tcPr>
             <w:tcW w:w="2400" w:type="dxa"/>
@@ -19372,12 +18385,6 @@
         </w:tc>
       </w:tr>
       <w:tr>
-        <w:tblPrEx>
-          <w:tblCellMar>
-            <w:top w:w="0" w:type="dxa"/>
-            <w:bottom w:w="0" w:type="dxa"/>
-          </w:tblCellMar>
-        </w:tblPrEx>
         <w:tc>
           <w:tcPr>
             <w:tcW w:w="2400" w:type="dxa"/>
@@ -19432,12 +18439,6 @@
         </w:tc>
       </w:tr>
       <w:tr>
-        <w:tblPrEx>
-          <w:tblCellMar>
-            <w:top w:w="0" w:type="dxa"/>
-            <w:bottom w:w="0" w:type="dxa"/>
-          </w:tblCellMar>
-        </w:tblPrEx>
         <w:tc>
           <w:tcPr>
             <w:tcW w:w="2400" w:type="dxa"/>
@@ -19492,12 +18493,6 @@
         </w:tc>
       </w:tr>
       <w:tr>
-        <w:tblPrEx>
-          <w:tblCellMar>
-            <w:top w:w="0" w:type="dxa"/>
-            <w:bottom w:w="0" w:type="dxa"/>
-          </w:tblCellMar>
-        </w:tblPrEx>
         <w:tc>
           <w:tcPr>
             <w:tcW w:w="2400" w:type="dxa"/>
@@ -19552,12 +18547,6 @@
         </w:tc>
       </w:tr>
       <w:tr>
-        <w:tblPrEx>
-          <w:tblCellMar>
-            <w:top w:w="0" w:type="dxa"/>
-            <w:bottom w:w="0" w:type="dxa"/>
-          </w:tblCellMar>
-        </w:tblPrEx>
         <w:tc>
           <w:tcPr>
             <w:tcW w:w="2400" w:type="dxa"/>
@@ -19612,12 +18601,6 @@
         </w:tc>
       </w:tr>
       <w:tr>
-        <w:tblPrEx>
-          <w:tblCellMar>
-            <w:top w:w="0" w:type="dxa"/>
-            <w:bottom w:w="0" w:type="dxa"/>
-          </w:tblCellMar>
-        </w:tblPrEx>
         <w:tc>
           <w:tcPr>
             <w:tcW w:w="2400" w:type="dxa"/>
@@ -19672,12 +18655,6 @@
         </w:tc>
       </w:tr>
       <w:tr>
-        <w:tblPrEx>
-          <w:tblCellMar>
-            <w:top w:w="0" w:type="dxa"/>
-            <w:bottom w:w="0" w:type="dxa"/>
-          </w:tblCellMar>
-        </w:tblPrEx>
         <w:tc>
           <w:tcPr>
             <w:tcW w:w="2400" w:type="dxa"/>
@@ -19760,6 +18737,7 @@
         <w:spacing w:after="120"/>
       </w:pPr>
       <w:r>
+        <w:lastRenderedPageBreak/>
         <w:t>Wilkinson-Rogers notation specifies statistical models in a compact, symbolic form. This notation can be translated to multiple implementation languages and to mathematical expressions.</w:t>
       </w:r>
     </w:p>
@@ -19772,7 +18750,6 @@
           <w:b/>
           <w:bCs/>
         </w:rPr>
-        <w:lastRenderedPageBreak/>
         <w:t>Basic Syntax:</w:t>
       </w:r>
     </w:p>
@@ -19799,12 +18776,6 @@
         <w:gridCol w:w="3384"/>
       </w:tblGrid>
       <w:tr>
-        <w:tblPrEx>
-          <w:tblCellMar>
-            <w:top w:w="0" w:type="dxa"/>
-            <w:bottom w:w="0" w:type="dxa"/>
-          </w:tblCellMar>
-        </w:tblPrEx>
         <w:tc>
           <w:tcPr>
             <w:tcW w:w="2000" w:type="dxa"/>
@@ -19894,12 +18865,6 @@
         </w:tc>
       </w:tr>
       <w:tr>
-        <w:tblPrEx>
-          <w:tblCellMar>
-            <w:top w:w="0" w:type="dxa"/>
-            <w:bottom w:w="0" w:type="dxa"/>
-          </w:tblCellMar>
-        </w:tblPrEx>
         <w:tc>
           <w:tcPr>
             <w:tcW w:w="2000" w:type="dxa"/>
@@ -19980,12 +18945,6 @@
         </w:tc>
       </w:tr>
       <w:tr>
-        <w:tblPrEx>
-          <w:tblCellMar>
-            <w:top w:w="0" w:type="dxa"/>
-            <w:bottom w:w="0" w:type="dxa"/>
-          </w:tblCellMar>
-        </w:tblPrEx>
         <w:tc>
           <w:tcPr>
             <w:tcW w:w="2000" w:type="dxa"/>
@@ -20066,12 +19025,6 @@
         </w:tc>
       </w:tr>
       <w:tr>
-        <w:tblPrEx>
-          <w:tblCellMar>
-            <w:top w:w="0" w:type="dxa"/>
-            <w:bottom w:w="0" w:type="dxa"/>
-          </w:tblCellMar>
-        </w:tblPrEx>
         <w:tc>
           <w:tcPr>
             <w:tcW w:w="2000" w:type="dxa"/>
@@ -20152,12 +19105,6 @@
         </w:tc>
       </w:tr>
       <w:tr>
-        <w:tblPrEx>
-          <w:tblCellMar>
-            <w:top w:w="0" w:type="dxa"/>
-            <w:bottom w:w="0" w:type="dxa"/>
-          </w:tblCellMar>
-        </w:tblPrEx>
         <w:tc>
           <w:tcPr>
             <w:tcW w:w="2000" w:type="dxa"/>
@@ -20238,12 +19185,6 @@
         </w:tc>
       </w:tr>
       <w:tr>
-        <w:tblPrEx>
-          <w:tblCellMar>
-            <w:top w:w="0" w:type="dxa"/>
-            <w:bottom w:w="0" w:type="dxa"/>
-          </w:tblCellMar>
-        </w:tblPrEx>
         <w:tc>
           <w:tcPr>
             <w:tcW w:w="2000" w:type="dxa"/>
@@ -20324,12 +19265,6 @@
         </w:tc>
       </w:tr>
       <w:tr>
-        <w:tblPrEx>
-          <w:tblCellMar>
-            <w:top w:w="0" w:type="dxa"/>
-            <w:bottom w:w="0" w:type="dxa"/>
-          </w:tblCellMar>
-        </w:tblPrEx>
         <w:tc>
           <w:tcPr>
             <w:tcW w:w="2000" w:type="dxa"/>
@@ -20410,12 +19345,6 @@
         </w:tc>
       </w:tr>
       <w:tr>
-        <w:tblPrEx>
-          <w:tblCellMar>
-            <w:top w:w="0" w:type="dxa"/>
-            <w:bottom w:w="0" w:type="dxa"/>
-          </w:tblCellMar>
-        </w:tblPrEx>
         <w:tc>
           <w:tcPr>
             <w:tcW w:w="2000" w:type="dxa"/>
@@ -20627,12 +19556,6 @@
         <w:gridCol w:w="7960"/>
       </w:tblGrid>
       <w:tr>
-        <w:tblPrEx>
-          <w:tblCellMar>
-            <w:top w:w="0" w:type="dxa"/>
-            <w:bottom w:w="0" w:type="dxa"/>
-          </w:tblCellMar>
-        </w:tblPrEx>
         <w:tc>
           <w:tcPr>
             <w:tcW w:w="1400" w:type="dxa"/>
@@ -20693,12 +19616,6 @@
         </w:tc>
       </w:tr>
       <w:tr>
-        <w:tblPrEx>
-          <w:tblCellMar>
-            <w:top w:w="0" w:type="dxa"/>
-            <w:bottom w:w="0" w:type="dxa"/>
-          </w:tblCellMar>
-        </w:tblPrEx>
         <w:tc>
           <w:tcPr>
             <w:tcW w:w="1400" w:type="dxa"/>
@@ -20753,12 +19670,6 @@
         </w:tc>
       </w:tr>
       <w:tr>
-        <w:tblPrEx>
-          <w:tblCellMar>
-            <w:top w:w="0" w:type="dxa"/>
-            <w:bottom w:w="0" w:type="dxa"/>
-          </w:tblCellMar>
-        </w:tblPrEx>
         <w:tc>
           <w:tcPr>
             <w:tcW w:w="1400" w:type="dxa"/>
@@ -20813,12 +19724,6 @@
         </w:tc>
       </w:tr>
       <w:tr>
-        <w:tblPrEx>
-          <w:tblCellMar>
-            <w:top w:w="0" w:type="dxa"/>
-            <w:bottom w:w="0" w:type="dxa"/>
-          </w:tblCellMar>
-        </w:tblPrEx>
         <w:tc>
           <w:tcPr>
             <w:tcW w:w="1400" w:type="dxa"/>
@@ -20923,6 +19828,7 @@
           <w:i/>
           <w:iCs/>
         </w:rPr>
+        <w:lastRenderedPageBreak/>
         <w:t>Implementation (ADaM): CHG → change_value, BASE → baseline_value, AVISIT → visit, TRT01P → treatment_planned</w:t>
       </w:r>
     </w:p>
@@ -20948,12 +19854,6 @@
         <w:gridCol w:w="7960"/>
       </w:tblGrid>
       <w:tr>
-        <w:tblPrEx>
-          <w:tblCellMar>
-            <w:top w:w="0" w:type="dxa"/>
-            <w:bottom w:w="0" w:type="dxa"/>
-          </w:tblCellMar>
-        </w:tblPrEx>
         <w:tc>
           <w:tcPr>
             <w:tcW w:w="1400" w:type="dxa"/>
@@ -21014,12 +19914,6 @@
         </w:tc>
       </w:tr>
       <w:tr>
-        <w:tblPrEx>
-          <w:tblCellMar>
-            <w:top w:w="0" w:type="dxa"/>
-            <w:bottom w:w="0" w:type="dxa"/>
-          </w:tblCellMar>
-        </w:tblPrEx>
         <w:tc>
           <w:tcPr>
             <w:tcW w:w="1400" w:type="dxa"/>
@@ -21074,12 +19968,6 @@
         </w:tc>
       </w:tr>
       <w:tr>
-        <w:tblPrEx>
-          <w:tblCellMar>
-            <w:top w:w="0" w:type="dxa"/>
-            <w:bottom w:w="0" w:type="dxa"/>
-          </w:tblCellMar>
-        </w:tblPrEx>
         <w:tc>
           <w:tcPr>
             <w:tcW w:w="1400" w:type="dxa"/>
@@ -21102,7 +19990,6 @@
                 <w:sz w:val="20"/>
                 <w:szCs w:val="20"/>
               </w:rPr>
-              <w:lastRenderedPageBreak/>
               <w:t>SAS</w:t>
             </w:r>
           </w:p>
@@ -21210,12 +20097,6 @@
         <w:gridCol w:w="7960"/>
       </w:tblGrid>
       <w:tr>
-        <w:tblPrEx>
-          <w:tblCellMar>
-            <w:top w:w="0" w:type="dxa"/>
-            <w:bottom w:w="0" w:type="dxa"/>
-          </w:tblCellMar>
-        </w:tblPrEx>
         <w:tc>
           <w:tcPr>
             <w:tcW w:w="1400" w:type="dxa"/>
@@ -21276,12 +20157,6 @@
         </w:tc>
       </w:tr>
       <w:tr>
-        <w:tblPrEx>
-          <w:tblCellMar>
-            <w:top w:w="0" w:type="dxa"/>
-            <w:bottom w:w="0" w:type="dxa"/>
-          </w:tblCellMar>
-        </w:tblPrEx>
         <w:tc>
           <w:tcPr>
             <w:tcW w:w="1400" w:type="dxa"/>
@@ -21336,12 +20211,6 @@
         </w:tc>
       </w:tr>
       <w:tr>
-        <w:tblPrEx>
-          <w:tblCellMar>
-            <w:top w:w="0" w:type="dxa"/>
-            <w:bottom w:w="0" w:type="dxa"/>
-          </w:tblCellMar>
-        </w:tblPrEx>
         <w:tc>
           <w:tcPr>
             <w:tcW w:w="1400" w:type="dxa"/>
@@ -21404,7 +20273,7 @@
         <w:t>5.4 DEL Formal Grammar (BNF)</w:t>
       </w:r>
     </w:p>
-    <w:p w14:paraId="01D07144A">
+    <w:p>
       <w:pPr>
         <w:spacing w:after="120"/>
       </w:pPr>
@@ -21412,7 +20281,7 @@
         <w:t>The formal grammar for DEL arithmetic expressions is defined using BNF (Backus-Naur Form), a standard notation for describing context-free grammars. This formal specification enables unambiguous parsing and translation to target languages.</w:t>
       </w:r>
     </w:p>
-    <w:p w14:paraId="01D07144B">
+    <w:p>
       <w:pPr>
         <w:spacing w:before="160" w:after="80"/>
       </w:pPr>
@@ -21424,10 +20293,10 @@
         <w:t>Simplified BNF Grammar:</w:t>
       </w:r>
     </w:p>
-    <w:p w14:paraId="01D07144C">
+    <w:p>
       <w:pPr>
         <w:shd w:val="clear" w:color="auto" w:fill="F5F5F5"/>
-        <w:spacing w:after="0" w:line="280" w:lineRule="exact"/>
+        <w:spacing w:line="280" w:lineRule="exact"/>
         <w:ind w:left="360"/>
       </w:pPr>
       <w:r>
@@ -21439,10 +20308,10 @@
         <w:t>&lt;derivation&gt;    ::= &lt;output_te&gt; ’:=’ &lt;expression&gt;</w:t>
       </w:r>
     </w:p>
-    <w:p w14:paraId="01D07144D">
+    <w:p>
       <w:pPr>
         <w:shd w:val="clear" w:color="auto" w:fill="F5F5F5"/>
-        <w:spacing w:after="0" w:line="280" w:lineRule="exact"/>
+        <w:spacing w:line="280" w:lineRule="exact"/>
         <w:ind w:left="360"/>
       </w:pPr>
       <w:r>
@@ -21454,10 +20323,10 @@
         <w:t>&lt;expression&gt;    ::= &lt;term&gt; | &lt;expression&gt; &lt;arith_op&gt; &lt;term&gt;</w:t>
       </w:r>
     </w:p>
-    <w:p w14:paraId="01D07144E">
+    <w:p>
       <w:pPr>
         <w:shd w:val="clear" w:color="auto" w:fill="F5F5F5"/>
-        <w:spacing w:after="0" w:line="280" w:lineRule="exact"/>
+        <w:spacing w:line="280" w:lineRule="exact"/>
         <w:ind w:left="360"/>
       </w:pPr>
       <w:r>
@@ -21469,10 +20338,10 @@
         <w:t>&lt;term&gt;          ::= &lt;factor&gt; | &lt;term&gt; &lt;comp_op&gt; &lt;factor&gt;</w:t>
       </w:r>
     </w:p>
-    <w:p w14:paraId="01D07144F">
+    <w:p>
       <w:pPr>
         <w:shd w:val="clear" w:color="auto" w:fill="F5F5F5"/>
-        <w:spacing w:after="0" w:line="280" w:lineRule="exact"/>
+        <w:spacing w:line="280" w:lineRule="exact"/>
         <w:ind w:left="360"/>
       </w:pPr>
       <w:r>
@@ -21481,13 +20350,13 @@
           <w:sz w:val="18"/>
           <w:szCs w:val="18"/>
         </w:rPr>
-        <w:t xml:space="preserve">&lt;factor&gt;        ::= &lt;te_ref&gt; | &lt;literal&gt; | &lt;function_call&gt; | ’(’ &lt;expression&gt; ’)’</w:t>
+        <w:t>&lt;factor&gt;        ::= &lt;te_ref&gt; | &lt;literal&gt; | &lt;function_call&gt; | ’(’ &lt;expression&gt; ’)’</w:t>
       </w:r>
     </w:p>
-    <w:p w14:paraId="01D07144G">
+    <w:p>
       <w:pPr>
         <w:shd w:val="clear" w:color="auto" w:fill="F5F5F5"/>
-        <w:spacing w:after="0" w:line="280" w:lineRule="exact"/>
+        <w:spacing w:line="280" w:lineRule="exact"/>
         <w:ind w:left="360"/>
       </w:pPr>
       <w:r>
@@ -21496,13 +20365,29 @@
           <w:sz w:val="18"/>
           <w:szCs w:val="18"/>
         </w:rPr>
-        <w:t>&lt;te_ref&gt;        ::= &lt;identifier&gt;                    /* Transformation Element name */</w:t>
+        <w:t xml:space="preserve">&lt;te_ref&gt;        ::= &lt;identifier&gt;                    /* Transformation </w:t>
+      </w:r>
+      <w:r>
+        <w:rPr>
+          <w:rFonts w:ascii="Courier New" w:hAnsi="Courier New" w:cs="Courier New"/>
+          <w:sz w:val="18"/>
+          <w:szCs w:val="18"/>
+        </w:rPr>
+        <w:t>Concept</w:t>
+      </w:r>
+      <w:r>
+        <w:rPr>
+          <w:rFonts w:ascii="Courier New" w:hAnsi="Courier New" w:cs="Courier New"/>
+          <w:sz w:val="18"/>
+          <w:szCs w:val="18"/>
+        </w:rPr>
+        <w:t xml:space="preserve"> name */</w:t>
       </w:r>
     </w:p>
-    <w:p w14:paraId="01D07144H">
+    <w:p>
       <w:pPr>
         <w:shd w:val="clear" w:color="auto" w:fill="F5F5F5"/>
-        <w:spacing w:after="0" w:line="280" w:lineRule="exact"/>
+        <w:spacing w:line="280" w:lineRule="exact"/>
         <w:ind w:left="360"/>
       </w:pPr>
       <w:r>
@@ -21511,13 +20396,13 @@
           <w:sz w:val="18"/>
           <w:szCs w:val="18"/>
         </w:rPr>
-        <w:t xml:space="preserve">&lt;function_call&gt; ::= &lt;func_name&gt; ’(’ &lt;arg_list&gt; ’)’ [&lt;over_clause&gt;] [&lt;where_clause&gt;]</w:t>
+        <w:t>&lt;function_call&gt; ::= &lt;func_name&gt; ’(’ &lt;arg_list&gt; ’)’ [&lt;over_clause&gt;] [&lt;where_clause&gt;]</w:t>
       </w:r>
     </w:p>
-    <w:p w14:paraId="01D07144I">
+    <w:p>
       <w:pPr>
         <w:shd w:val="clear" w:color="auto" w:fill="F5F5F5"/>
-        <w:spacing w:after="0" w:line="280" w:lineRule="exact"/>
+        <w:spacing w:line="280" w:lineRule="exact"/>
         <w:ind w:left="360"/>
       </w:pPr>
       <w:r>
@@ -21526,13 +20411,13 @@
           <w:sz w:val="18"/>
           <w:szCs w:val="18"/>
         </w:rPr>
-        <w:t xml:space="preserve">&lt;over_clause&gt;   ::= ’OVER’ &lt;te_ref&gt; {’,’ &lt;te_ref&gt;}</w:t>
+        <w:t>&lt;over_clause&gt;   ::= ’OVER’ &lt;te_ref&gt; {’,’ &lt;te_ref&gt;}</w:t>
       </w:r>
     </w:p>
-    <w:p w14:paraId="01D07144J">
+    <w:p>
       <w:pPr>
         <w:shd w:val="clear" w:color="auto" w:fill="F5F5F5"/>
-        <w:spacing w:after="0" w:line="280" w:lineRule="exact"/>
+        <w:spacing w:line="280" w:lineRule="exact"/>
         <w:ind w:left="360"/>
       </w:pPr>
       <w:r>
@@ -21541,13 +20426,13 @@
           <w:sz w:val="18"/>
           <w:szCs w:val="18"/>
         </w:rPr>
-        <w:t xml:space="preserve">&lt;where_clause&gt;  ::= ’WHERE’ &lt;condition&gt;</w:t>
+        <w:t>&lt;where_clause&gt;  ::= ’WHERE’ &lt;condition&gt;</w:t>
       </w:r>
     </w:p>
-    <w:p w14:paraId="01D07144K">
+    <w:p>
       <w:pPr>
         <w:shd w:val="clear" w:color="auto" w:fill="F5F5F5"/>
-        <w:spacing w:after="0" w:line="280" w:lineRule="exact"/>
+        <w:spacing w:line="280" w:lineRule="exact"/>
         <w:ind w:left="360"/>
       </w:pPr>
       <w:r>
@@ -21556,13 +20441,13 @@
           <w:sz w:val="18"/>
           <w:szCs w:val="18"/>
         </w:rPr>
-        <w:t xml:space="preserve">&lt;conditional&gt;   ::= ’IF’ &lt;condition&gt; ’THEN’ &lt;expression&gt; ’ELSE’ &lt;expression&gt;</w:t>
+        <w:t>&lt;conditional&gt;   ::= ’IF’ &lt;condition&gt; ’THEN’ &lt;expression&gt; ’ELSE’ &lt;expression&gt;</w:t>
       </w:r>
     </w:p>
-    <w:p w14:paraId="01D07144L">
+    <w:p>
       <w:pPr>
         <w:shd w:val="clear" w:color="auto" w:fill="F5F5F5"/>
-        <w:spacing w:after="0" w:line="280" w:lineRule="exact"/>
+        <w:spacing w:line="280" w:lineRule="exact"/>
         <w:ind w:left="360"/>
       </w:pPr>
       <w:r>
@@ -21571,13 +20456,13 @@
           <w:sz w:val="18"/>
           <w:szCs w:val="18"/>
         </w:rPr>
-        <w:t xml:space="preserve">&lt;arith_op&gt;      ::= ’+’ | ’-’ | ’*’ | ’/’ | ’^’</w:t>
+        <w:t>&lt;arith_op&gt;      ::= ’+’ | ’-’ | ’*’ | ’/’ | ’^’</w:t>
       </w:r>
     </w:p>
-    <w:p w14:paraId="01D07144M">
+    <w:p>
       <w:pPr>
         <w:shd w:val="clear" w:color="auto" w:fill="F5F5F5"/>
-        <w:spacing w:after="0" w:line="280" w:lineRule="exact"/>
+        <w:spacing w:line="280" w:lineRule="exact"/>
         <w:ind w:left="360"/>
       </w:pPr>
       <w:r>
@@ -21586,10 +20471,10 @@
           <w:sz w:val="18"/>
           <w:szCs w:val="18"/>
         </w:rPr>
-        <w:t xml:space="preserve">&lt;comp_op&gt;       ::= ’&lt;’ | ’&gt;’ | ’&lt;=’ | ’&gt;=’ | ’=’ | ’!=’</w:t>
+        <w:t>&lt;comp_op&gt;       ::= ’&lt;’ | ’&gt;’ | ’&lt;=’ | ’&gt;=’ | ’=’ | ’!=’</w:t>
       </w:r>
     </w:p>
-    <w:p w14:paraId="01D07144N">
+    <w:p>
       <w:pPr>
         <w:shd w:val="clear" w:color="auto" w:fill="F5F5F5"/>
         <w:spacing w:after="120" w:line="280" w:lineRule="exact"/>
@@ -21601,10 +20486,10 @@
           <w:sz w:val="18"/>
           <w:szCs w:val="18"/>
         </w:rPr>
-        <w:t xml:space="preserve">&lt;logic_op&gt;      ::= ’AND’ | ’OR’ | ’NOT’</w:t>
+        <w:t>&lt;logic_op&gt;      ::= ’AND’ | ’OR’ | ’NOT’</w:t>
       </w:r>
     </w:p>
-    <w:p w14:paraId="01D07144O">
+    <w:p>
       <w:pPr>
         <w:spacing w:before="160" w:after="80"/>
       </w:pPr>
@@ -21637,13 +20522,7 @@
         <w:gridCol w:w="1800"/>
         <w:gridCol w:w="7558"/>
       </w:tblGrid>
-      <w:tr w14:paraId="01D07144P">
-        <w:tblPrEx>
-          <w:tblCellMar>
-            <w:top w:w="0" w:type="dxa"/>
-            <w:bottom w:w="0" w:type="dxa"/>
-          </w:tblCellMar>
-        </w:tblPrEx>
+      <w:tr>
         <w:tc>
           <w:tcPr>
             <w:tcW w:w="1800" w:type="dxa"/>
@@ -21661,7 +20540,7 @@
               <w:right w:w="100" w:type="dxa"/>
             </w:tcMar>
           </w:tcPr>
-          <w:p w14:paraId="01D07144Q">
+          <w:p>
             <w:r>
               <w:rPr>
                 <w:b/>
@@ -21690,7 +20569,7 @@
               <w:right w:w="100" w:type="dxa"/>
             </w:tcMar>
           </w:tcPr>
-          <w:p w14:paraId="01D07144R">
+          <w:p>
             <w:r>
               <w:rPr>
                 <w:b/>
@@ -21703,13 +20582,7 @@
           </w:p>
         </w:tc>
       </w:tr>
-      <w:tr w14:paraId="01D07144S">
-        <w:tblPrEx>
-          <w:tblCellMar>
-            <w:top w:w="0" w:type="dxa"/>
-            <w:bottom w:w="0" w:type="dxa"/>
-          </w:tblCellMar>
-        </w:tblPrEx>
+      <w:tr>
         <w:tc>
           <w:tcPr>
             <w:tcW w:w="1800" w:type="dxa"/>
@@ -21726,7 +20599,7 @@
               <w:right w:w="100" w:type="dxa"/>
             </w:tcMar>
           </w:tcPr>
-          <w:p w14:paraId="01D07144T">
+          <w:p>
             <w:r>
               <w:rPr>
                 <w:rFonts w:ascii="Courier New" w:hAnsi="Courier New" w:cs="Courier New"/>
@@ -21753,7 +20626,7 @@
               <w:right w:w="100" w:type="dxa"/>
             </w:tcMar>
           </w:tcPr>
-          <w:p w14:paraId="01D07144U">
+          <w:p>
             <w:r>
               <w:rPr>
                 <w:sz w:val="20"/>
@@ -21764,13 +20637,7 @@
           </w:p>
         </w:tc>
       </w:tr>
-      <w:tr w14:paraId="01D07144V">
-        <w:tblPrEx>
-          <w:tblCellMar>
-            <w:top w:w="0" w:type="dxa"/>
-            <w:bottom w:w="0" w:type="dxa"/>
-          </w:tblCellMar>
-        </w:tblPrEx>
+      <w:tr>
         <w:tc>
           <w:tcPr>
             <w:tcW w:w="1800" w:type="dxa"/>
@@ -21787,7 +20654,7 @@
               <w:right w:w="100" w:type="dxa"/>
             </w:tcMar>
           </w:tcPr>
-          <w:p w14:paraId="01D07144W">
+          <w:p>
             <w:r>
               <w:rPr>
                 <w:rFonts w:ascii="Courier New" w:hAnsi="Courier New" w:cs="Courier New"/>
@@ -21814,7 +20681,7 @@
               <w:right w:w="100" w:type="dxa"/>
             </w:tcMar>
           </w:tcPr>
-          <w:p w14:paraId="01D07144X">
+          <w:p>
             <w:r>
               <w:rPr>
                 <w:sz w:val="20"/>
@@ -21825,13 +20692,7 @@
           </w:p>
         </w:tc>
       </w:tr>
-      <w:tr w14:paraId="01D07144Y">
-        <w:tblPrEx>
-          <w:tblCellMar>
-            <w:top w:w="0" w:type="dxa"/>
-            <w:bottom w:w="0" w:type="dxa"/>
-          </w:tblCellMar>
-        </w:tblPrEx>
+      <w:tr>
         <w:tc>
           <w:tcPr>
             <w:tcW w:w="1800" w:type="dxa"/>
@@ -21848,13 +20709,14 @@
               <w:right w:w="100" w:type="dxa"/>
             </w:tcMar>
           </w:tcPr>
-          <w:p w14:paraId="01D07144Z">
+          <w:p>
             <w:r>
               <w:rPr>
                 <w:rFonts w:ascii="Courier New" w:hAnsi="Courier New" w:cs="Courier New"/>
                 <w:sz w:val="20"/>
                 <w:szCs w:val="20"/>
               </w:rPr>
+              <w:lastRenderedPageBreak/>
               <w:t>&lt;name&gt;</w:t>
             </w:r>
           </w:p>
@@ -21875,7 +20737,7 @@
               <w:right w:w="100" w:type="dxa"/>
             </w:tcMar>
           </w:tcPr>
-          <w:p w14:paraId="01D071440">
+          <w:p>
             <w:r>
               <w:rPr>
                 <w:sz w:val="20"/>
@@ -21886,13 +20748,7 @@
           </w:p>
         </w:tc>
       </w:tr>
-      <w:tr w14:paraId="01D071441">
-        <w:tblPrEx>
-          <w:tblCellMar>
-            <w:top w:w="0" w:type="dxa"/>
-            <w:bottom w:w="0" w:type="dxa"/>
-          </w:tblCellMar>
-        </w:tblPrEx>
+      <w:tr>
         <w:tc>
           <w:tcPr>
             <w:tcW w:w="1800" w:type="dxa"/>
@@ -21909,7 +20765,7 @@
               <w:right w:w="100" w:type="dxa"/>
             </w:tcMar>
           </w:tcPr>
-          <w:p w14:paraId="01D071442">
+          <w:p>
             <w:r>
               <w:rPr>
                 <w:rFonts w:ascii="Courier New" w:hAnsi="Courier New" w:cs="Courier New"/>
@@ -21936,7 +20792,7 @@
               <w:right w:w="100" w:type="dxa"/>
             </w:tcMar>
           </w:tcPr>
-          <w:p w14:paraId="01D071443">
+          <w:p>
             <w:r>
               <w:rPr>
                 <w:sz w:val="20"/>
@@ -21947,13 +20803,7 @@
           </w:p>
         </w:tc>
       </w:tr>
-      <w:tr w14:paraId="01D071444">
-        <w:tblPrEx>
-          <w:tblCellMar>
-            <w:top w:w="0" w:type="dxa"/>
-            <w:bottom w:w="0" w:type="dxa"/>
-          </w:tblCellMar>
-        </w:tblPrEx>
+      <w:tr>
         <w:tc>
           <w:tcPr>
             <w:tcW w:w="1800" w:type="dxa"/>
@@ -21970,7 +20820,7 @@
               <w:right w:w="100" w:type="dxa"/>
             </w:tcMar>
           </w:tcPr>
-          <w:p w14:paraId="01D071445">
+          <w:p>
             <w:r>
               <w:rPr>
                 <w:rFonts w:ascii="Courier New" w:hAnsi="Courier New" w:cs="Courier New"/>
@@ -21997,7 +20847,7 @@
               <w:right w:w="100" w:type="dxa"/>
             </w:tcMar>
           </w:tcPr>
-          <w:p w14:paraId="01D071446">
+          <w:p>
             <w:r>
               <w:rPr>
                 <w:sz w:val="20"/>
@@ -22008,13 +20858,7 @@
           </w:p>
         </w:tc>
       </w:tr>
-      <w:tr w14:paraId="01D071447">
-        <w:tblPrEx>
-          <w:tblCellMar>
-            <w:top w:w="0" w:type="dxa"/>
-            <w:bottom w:w="0" w:type="dxa"/>
-          </w:tblCellMar>
-        </w:tblPrEx>
+      <w:tr>
         <w:tc>
           <w:tcPr>
             <w:tcW w:w="1800" w:type="dxa"/>
@@ -22031,7 +20875,7 @@
               <w:right w:w="100" w:type="dxa"/>
             </w:tcMar>
           </w:tcPr>
-          <w:p w14:paraId="01D071448">
+          <w:p>
             <w:r>
               <w:rPr>
                 <w:rFonts w:ascii="Courier New" w:hAnsi="Courier New" w:cs="Courier New"/>
@@ -22058,7 +20902,7 @@
               <w:right w:w="100" w:type="dxa"/>
             </w:tcMar>
           </w:tcPr>
-          <w:p w14:paraId="01D071449">
+          <w:p>
             <w:r>
               <w:rPr>
                 <w:sz w:val="20"/>
@@ -22069,13 +20913,7 @@
           </w:p>
         </w:tc>
       </w:tr>
-      <w:tr w14:paraId="01D07144A0">
-        <w:tblPrEx>
-          <w:tblCellMar>
-            <w:top w:w="0" w:type="dxa"/>
-            <w:bottom w:w="0" w:type="dxa"/>
-          </w:tblCellMar>
-        </w:tblPrEx>
+      <w:tr>
         <w:tc>
           <w:tcPr>
             <w:tcW w:w="1800" w:type="dxa"/>
@@ -22092,7 +20930,7 @@
               <w:right w:w="100" w:type="dxa"/>
             </w:tcMar>
           </w:tcPr>
-          <w:p w14:paraId="01D07144A1">
+          <w:p>
             <w:r>
               <w:rPr>
                 <w:rFonts w:ascii="Courier New" w:hAnsi="Courier New" w:cs="Courier New"/>
@@ -22119,7 +20957,7 @@
               <w:right w:w="100" w:type="dxa"/>
             </w:tcMar>
           </w:tcPr>
-          <w:p w14:paraId="01D07144A2">
+          <w:p>
             <w:r>
               <w:rPr>
                 <w:sz w:val="20"/>
@@ -22175,12 +21013,6 @@
         <w:gridCol w:w="6965"/>
       </w:tblGrid>
       <w:tr>
-        <w:tblPrEx>
-          <w:tblCellMar>
-            <w:top w:w="0" w:type="dxa"/>
-            <w:bottom w:w="0" w:type="dxa"/>
-          </w:tblCellMar>
-        </w:tblPrEx>
         <w:tc>
           <w:tcPr>
             <w:tcW w:w="2400" w:type="dxa"/>
@@ -22241,12 +21073,6 @@
         </w:tc>
       </w:tr>
       <w:tr>
-        <w:tblPrEx>
-          <w:tblCellMar>
-            <w:top w:w="0" w:type="dxa"/>
-            <w:bottom w:w="0" w:type="dxa"/>
-          </w:tblCellMar>
-        </w:tblPrEx>
         <w:tc>
           <w:tcPr>
             <w:tcW w:w="2400" w:type="dxa"/>
@@ -22301,12 +21127,6 @@
         </w:tc>
       </w:tr>
       <w:tr>
-        <w:tblPrEx>
-          <w:tblCellMar>
-            <w:top w:w="0" w:type="dxa"/>
-            <w:bottom w:w="0" w:type="dxa"/>
-          </w:tblCellMar>
-        </w:tblPrEx>
         <w:tc>
           <w:tcPr>
             <w:tcW w:w="2400" w:type="dxa"/>
@@ -22361,12 +21181,6 @@
         </w:tc>
       </w:tr>
       <w:tr>
-        <w:tblPrEx>
-          <w:tblCellMar>
-            <w:top w:w="0" w:type="dxa"/>
-            <w:bottom w:w="0" w:type="dxa"/>
-          </w:tblCellMar>
-        </w:tblPrEx>
         <w:tc>
           <w:tcPr>
             <w:tcW w:w="2400" w:type="dxa"/>
@@ -22421,12 +21235,6 @@
         </w:tc>
       </w:tr>
       <w:tr>
-        <w:tblPrEx>
-          <w:tblCellMar>
-            <w:top w:w="0" w:type="dxa"/>
-            <w:bottom w:w="0" w:type="dxa"/>
-          </w:tblCellMar>
-        </w:tblPrEx>
         <w:tc>
           <w:tcPr>
             <w:tcW w:w="2400" w:type="dxa"/>
@@ -22481,12 +21289,6 @@
         </w:tc>
       </w:tr>
       <w:tr>
-        <w:tblPrEx>
-          <w:tblCellMar>
-            <w:top w:w="0" w:type="dxa"/>
-            <w:bottom w:w="0" w:type="dxa"/>
-          </w:tblCellMar>
-        </w:tblPrEx>
         <w:tc>
           <w:tcPr>
             <w:tcW w:w="2400" w:type="dxa"/>
@@ -22541,12 +21343,6 @@
         </w:tc>
       </w:tr>
       <w:tr>
-        <w:tblPrEx>
-          <w:tblCellMar>
-            <w:top w:w="0" w:type="dxa"/>
-            <w:bottom w:w="0" w:type="dxa"/>
-          </w:tblCellMar>
-        </w:tblPrEx>
         <w:tc>
           <w:tcPr>
             <w:tcW w:w="2400" w:type="dxa"/>
@@ -22601,12 +21397,6 @@
         </w:tc>
       </w:tr>
       <w:tr>
-        <w:tblPrEx>
-          <w:tblCellMar>
-            <w:top w:w="0" w:type="dxa"/>
-            <w:bottom w:w="0" w:type="dxa"/>
-          </w:tblCellMar>
-        </w:tblPrEx>
         <w:tc>
           <w:tcPr>
             <w:tcW w:w="2400" w:type="dxa"/>
@@ -22719,7 +21509,13 @@
         </w:numPr>
       </w:pPr>
       <w:r>
-        <w:t>CTM integration: Templates bind Transformation Elements from the Clinical Transformation Model</w:t>
+        <w:t xml:space="preserve">CTM integration: Templates bind Transformation </w:t>
+      </w:r>
+      <w:r>
+        <w:t>Concept</w:t>
+      </w:r>
+      <w:r>
+        <w:t>s from the Clinical Transformation Model</w:t>
       </w:r>
     </w:p>
     <w:p>

</xml_diff>